<commit_message>
Upload some final sql + milestone2 little edits + basic queries interface
</commit_message>
<xml_diff>
--- a/files/milestone2.docx
+++ b/files/milestone2.docx
@@ -1,10 +1,10 @@
 
 <file path=word/document.xml><?xml version="1.0" encoding="utf-8"?>
-<w:document xmlns:wpc="http://schemas.microsoft.com/office/word/2010/wordprocessingCanvas" xmlns:cx="http://schemas.microsoft.com/office/drawing/2014/chartex" xmlns:cx1="http://schemas.microsoft.com/office/drawing/2015/9/8/chartex" xmlns:cx2="http://schemas.microsoft.com/office/drawing/2015/10/21/chartex" xmlns:cx3="http://schemas.microsoft.com/office/drawing/2016/5/9/chartex" xmlns:cx4="http://schemas.microsoft.com/office/drawing/2016/5/10/chartex" xmlns:cx5="http://schemas.microsoft.com/office/drawing/2016/5/11/chartex" xmlns:cx6="http://schemas.microsoft.com/office/drawing/2016/5/12/chartex" xmlns:cx7="http://schemas.microsoft.com/office/drawing/2016/5/13/chartex" xmlns:cx8="http://schemas.microsoft.com/office/drawing/2016/5/14/chartex" xmlns:mc="http://schemas.openxmlformats.org/markup-compatibility/2006" xmlns:o="urn:schemas-microsoft-com:office:office" xmlns:r="http://schemas.openxmlformats.org/officeDocument/2006/relationships" xmlns:m="http://schemas.openxmlformats.org/officeDocument/2006/math" xmlns:v="urn:schemas-microsoft-com:vml" xmlns:wp14="http://schemas.microsoft.com/office/word/2010/wordprocessingDrawing" xmlns:wp="http://schemas.openxmlformats.org/drawingml/2006/wordprocessingDrawing" xmlns:w10="urn:schemas-microsoft-com:office:word" xmlns:w="http://schemas.openxmlformats.org/wordprocessingml/2006/main" xmlns:w14="http://schemas.microsoft.com/office/word/2010/wordml" xmlns:w15="http://schemas.microsoft.com/office/word/2012/wordml" xmlns:w16se="http://schemas.microsoft.com/office/word/2015/wordml/symex" xmlns:wpg="http://schemas.microsoft.com/office/word/2010/wordprocessingGroup" xmlns:wpi="http://schemas.microsoft.com/office/word/2010/wordprocessingInk" xmlns:wne="http://schemas.microsoft.com/office/word/2006/wordml" xmlns:wps="http://schemas.microsoft.com/office/word/2010/wordprocessingShape" mc:Ignorable="w14 w15 w16se wp14">
+<w:document xmlns:wpc="http://schemas.microsoft.com/office/word/2010/wordprocessingCanvas" xmlns:mc="http://schemas.openxmlformats.org/markup-compatibility/2006" xmlns:o="urn:schemas-microsoft-com:office:office" xmlns:r="http://schemas.openxmlformats.org/officeDocument/2006/relationships" xmlns:m="http://schemas.openxmlformats.org/officeDocument/2006/math" xmlns:v="urn:schemas-microsoft-com:vml" xmlns:wp14="http://schemas.microsoft.com/office/word/2010/wordprocessingDrawing" xmlns:wp="http://schemas.openxmlformats.org/drawingml/2006/wordprocessingDrawing" xmlns:w10="urn:schemas-microsoft-com:office:word" xmlns:w="http://schemas.openxmlformats.org/wordprocessingml/2006/main" xmlns:w14="http://schemas.microsoft.com/office/word/2010/wordml" xmlns:w15="http://schemas.microsoft.com/office/word/2012/wordml" xmlns:wpg="http://schemas.microsoft.com/office/word/2010/wordprocessingGroup" xmlns:wpi="http://schemas.microsoft.com/office/word/2010/wordprocessingInk" xmlns:wne="http://schemas.microsoft.com/office/word/2006/wordml" xmlns:wps="http://schemas.microsoft.com/office/word/2010/wordprocessingShape" mc:Ignorable="w14 w15 wp14">
   <w:body>
     <w:p>
       <w:pPr>
-        <w:pStyle w:val="Title"/>
+        <w:pStyle w:val="Titre"/>
         <w:jc w:val="center"/>
         <w:rPr>
           <w:lang w:val="en-US"/>
@@ -80,7 +80,7 @@
     </w:p>
     <w:p>
       <w:pPr>
-        <w:pStyle w:val="Heading1"/>
+        <w:pStyle w:val="Titre1"/>
       </w:pPr>
       <w:r>
         <w:t xml:space="preserve">Deliverable </w:t>
@@ -111,7 +111,7 @@
     </w:p>
     <w:p>
       <w:pPr>
-        <w:pStyle w:val="Heading2"/>
+        <w:pStyle w:val="Titre2"/>
       </w:pPr>
       <w:r>
         <w:t>Assumptions</w:t>
@@ -119,7 +119,7 @@
     </w:p>
     <w:p>
       <w:pPr>
-        <w:pStyle w:val="NoSpacing"/>
+        <w:pStyle w:val="Sansinterligne"/>
       </w:pPr>
       <w:r>
         <w:t>Parsing leads to lots of assumptions. Here the ones we had to assume :</w:t>
@@ -127,7 +127,7 @@
     </w:p>
     <w:p>
       <w:pPr>
-        <w:pStyle w:val="NoSpacing"/>
+        <w:pStyle w:val="Sansinterligne"/>
         <w:numPr>
           <w:ilvl w:val="0"/>
           <w:numId w:val="48"/>
@@ -142,7 +142,7 @@
     </w:p>
     <w:p>
       <w:pPr>
-        <w:pStyle w:val="NoSpacing"/>
+        <w:pStyle w:val="Sansinterligne"/>
         <w:numPr>
           <w:ilvl w:val="0"/>
           <w:numId w:val="48"/>
@@ -154,7 +154,7 @@
     </w:p>
     <w:p>
       <w:pPr>
-        <w:pStyle w:val="NoSpacing"/>
+        <w:pStyle w:val="Sansinterligne"/>
         <w:numPr>
           <w:ilvl w:val="1"/>
           <w:numId w:val="48"/>
@@ -166,7 +166,7 @@
     </w:p>
     <w:p>
       <w:pPr>
-        <w:pStyle w:val="NoSpacing"/>
+        <w:pStyle w:val="Sansinterligne"/>
         <w:numPr>
           <w:ilvl w:val="1"/>
           <w:numId w:val="48"/>
@@ -178,7 +178,7 @@
     </w:p>
     <w:p>
       <w:pPr>
-        <w:pStyle w:val="NoSpacing"/>
+        <w:pStyle w:val="Sansinterligne"/>
         <w:numPr>
           <w:ilvl w:val="1"/>
           <w:numId w:val="48"/>
@@ -190,7 +190,7 @@
     </w:p>
     <w:p>
       <w:pPr>
-        <w:pStyle w:val="NoSpacing"/>
+        <w:pStyle w:val="Sansinterligne"/>
         <w:numPr>
           <w:ilvl w:val="0"/>
           <w:numId w:val="48"/>
@@ -202,12 +202,12 @@
     </w:p>
     <w:p>
       <w:pPr>
-        <w:pStyle w:val="NoSpacing"/>
-      </w:pPr>
-    </w:p>
-    <w:p>
-      <w:pPr>
-        <w:pStyle w:val="Heading2"/>
+        <w:pStyle w:val="Sansinterligne"/>
+      </w:pPr>
+    </w:p>
+    <w:p>
+      <w:pPr>
+        <w:pStyle w:val="Titre2"/>
       </w:pPr>
       <w:r>
         <w:t>Parsing</w:t>
@@ -215,7 +215,7 @@
     </w:p>
     <w:p>
       <w:pPr>
-        <w:pStyle w:val="NoSpacing"/>
+        <w:pStyle w:val="Sansinterligne"/>
       </w:pPr>
       <w:r>
         <w:t xml:space="preserve">We choose to use a local database, using </w:t>
@@ -244,12 +244,12 @@
     </w:p>
     <w:p>
       <w:pPr>
-        <w:pStyle w:val="NoSpacing"/>
-      </w:pPr>
-    </w:p>
-    <w:p>
-      <w:pPr>
-        <w:pStyle w:val="NoSpacing"/>
+        <w:pStyle w:val="Sansinterligne"/>
+      </w:pPr>
+    </w:p>
+    <w:p>
+      <w:pPr>
+        <w:pStyle w:val="Sansinterligne"/>
       </w:pPr>
       <w:r>
         <w:t>We had to parse multiple times the csv</w:t>
@@ -263,7 +263,7 @@
     </w:p>
     <w:p>
       <w:pPr>
-        <w:pStyle w:val="NoSpacing"/>
+        <w:pStyle w:val="Sansinterligne"/>
       </w:pPr>
       <w:r>
         <w:t>For the beginning, we created scripts which</w:t>
@@ -292,7 +292,7 @@
     </w:p>
     <w:p>
       <w:pPr>
-        <w:pStyle w:val="NoSpacing"/>
+        <w:pStyle w:val="Sansinterligne"/>
         <w:numPr>
           <w:ilvl w:val="0"/>
           <w:numId w:val="48"/>
@@ -319,7 +319,7 @@
     </w:p>
     <w:p>
       <w:pPr>
-        <w:pStyle w:val="NoSpacing"/>
+        <w:pStyle w:val="Sansinterligne"/>
         <w:numPr>
           <w:ilvl w:val="0"/>
           <w:numId w:val="48"/>
@@ -334,7 +334,7 @@
     </w:p>
     <w:p>
       <w:pPr>
-        <w:pStyle w:val="NoSpacing"/>
+        <w:pStyle w:val="Sansinterligne"/>
         <w:numPr>
           <w:ilvl w:val="0"/>
           <w:numId w:val="48"/>
@@ -355,12 +355,12 @@
     </w:p>
     <w:p>
       <w:pPr>
-        <w:pStyle w:val="NoSpacing"/>
-      </w:pPr>
-    </w:p>
-    <w:p>
-      <w:pPr>
-        <w:pStyle w:val="NoSpacing"/>
+        <w:pStyle w:val="Sansinterligne"/>
+      </w:pPr>
+    </w:p>
+    <w:p>
+      <w:pPr>
+        <w:pStyle w:val="Sansinterligne"/>
       </w:pPr>
       <w:r>
         <w:lastRenderedPageBreak/>
@@ -378,12 +378,12 @@
     </w:p>
     <w:p>
       <w:pPr>
-        <w:pStyle w:val="NoSpacing"/>
-      </w:pPr>
-    </w:p>
-    <w:p>
-      <w:pPr>
-        <w:pStyle w:val="NoSpacing"/>
+        <w:pStyle w:val="Sansinterligne"/>
+      </w:pPr>
+    </w:p>
+    <w:p>
+      <w:pPr>
+        <w:pStyle w:val="Sansinterligne"/>
       </w:pPr>
       <w:r>
         <w:t>[functions.php]</w:t>
@@ -10028,17 +10028,17 @@
     </w:p>
     <w:p>
       <w:pPr>
-        <w:pStyle w:val="NoSpacing"/>
-      </w:pPr>
-    </w:p>
-    <w:p>
-      <w:pPr>
-        <w:pStyle w:val="NoSpacing"/>
-      </w:pPr>
-    </w:p>
-    <w:p>
-      <w:pPr>
-        <w:pStyle w:val="NoSpacing"/>
+        <w:pStyle w:val="Sansinterligne"/>
+      </w:pPr>
+    </w:p>
+    <w:p>
+      <w:pPr>
+        <w:pStyle w:val="Sansinterligne"/>
+      </w:pPr>
+    </w:p>
+    <w:p>
+      <w:pPr>
+        <w:pStyle w:val="Sansinterligne"/>
       </w:pPr>
       <w:r>
         <w:rPr>
@@ -10052,7 +10052,7 @@
     </w:p>
     <w:p>
       <w:pPr>
-        <w:pStyle w:val="NoSpacing"/>
+        <w:pStyle w:val="Sansinterligne"/>
       </w:pPr>
       <w:r>
         <w:t>Websites come from publisher, indicia_publisher and brand_group csv file. We get the url values, parse null values, and add it in a new website table. We never add twice the same website. Once done, we process publisher, indicia_publisher and brand_group csv file</w:t>
@@ -10087,12 +10087,12 @@
     </w:p>
     <w:p>
       <w:pPr>
-        <w:pStyle w:val="NoSpacing"/>
-      </w:pPr>
-    </w:p>
-    <w:p>
-      <w:pPr>
-        <w:pStyle w:val="NoSpacing"/>
+        <w:pStyle w:val="Sansinterligne"/>
+      </w:pPr>
+    </w:p>
+    <w:p>
+      <w:pPr>
+        <w:pStyle w:val="Sansinterligne"/>
         <w:rPr>
           <w:rFonts w:ascii="Consolas" w:eastAsia="Times New Roman" w:hAnsi="Consolas" w:cs="Courier New"/>
           <w:color w:val="000000"/>
@@ -13325,19 +13325,19 @@
     </w:p>
     <w:p>
       <w:pPr>
-        <w:pStyle w:val="NoSpacing"/>
-        <w:rPr>
-          <w:rFonts w:ascii="Consolas" w:eastAsia="Times New Roman" w:hAnsi="Consolas" w:cs="Courier New"/>
-          <w:color w:val="000000"/>
-          <w:sz w:val="18"/>
-          <w:szCs w:val="18"/>
-          <w:lang w:eastAsia="ja-JP"/>
-        </w:rPr>
-      </w:pPr>
-    </w:p>
-    <w:p>
-      <w:pPr>
-        <w:pStyle w:val="NoSpacing"/>
+        <w:pStyle w:val="Sansinterligne"/>
+        <w:rPr>
+          <w:rFonts w:ascii="Consolas" w:eastAsia="Times New Roman" w:hAnsi="Consolas" w:cs="Courier New"/>
+          <w:color w:val="000000"/>
+          <w:sz w:val="18"/>
+          <w:szCs w:val="18"/>
+          <w:lang w:eastAsia="ja-JP"/>
+        </w:rPr>
+      </w:pPr>
+    </w:p>
+    <w:p>
+      <w:pPr>
+        <w:pStyle w:val="Sansinterligne"/>
         <w:rPr>
           <w:rFonts w:ascii="Consolas" w:eastAsia="Times New Roman" w:hAnsi="Consolas" w:cs="Courier New"/>
           <w:color w:val="000000"/>
@@ -13379,7 +13379,7 @@
     </w:p>
     <w:p>
       <w:pPr>
-        <w:pStyle w:val="HTMLPreformatted"/>
+        <w:pStyle w:val="PrformatHTML"/>
         <w:shd w:val="clear" w:color="auto" w:fill="404040" w:themeFill="text1" w:themeFillTint="BF"/>
         <w:rPr>
           <w:rFonts w:ascii="Consolas" w:hAnsi="Consolas"/>
@@ -13402,7 +13402,7 @@
     </w:p>
     <w:p>
       <w:pPr>
-        <w:pStyle w:val="HTMLPreformatted"/>
+        <w:pStyle w:val="PrformatHTML"/>
         <w:shd w:val="clear" w:color="auto" w:fill="404040" w:themeFill="text1" w:themeFillTint="BF"/>
         <w:rPr>
           <w:rFonts w:ascii="Consolas" w:hAnsi="Consolas"/>
@@ -13455,7 +13455,7 @@
     </w:p>
     <w:p>
       <w:pPr>
-        <w:pStyle w:val="HTMLPreformatted"/>
+        <w:pStyle w:val="PrformatHTML"/>
         <w:shd w:val="clear" w:color="auto" w:fill="404040" w:themeFill="text1" w:themeFillTint="BF"/>
         <w:rPr>
           <w:rFonts w:ascii="Consolas" w:hAnsi="Consolas"/>
@@ -13508,7 +13508,7 @@
     </w:p>
     <w:p>
       <w:pPr>
-        <w:pStyle w:val="HTMLPreformatted"/>
+        <w:pStyle w:val="PrformatHTML"/>
         <w:shd w:val="clear" w:color="auto" w:fill="404040" w:themeFill="text1" w:themeFillTint="BF"/>
         <w:rPr>
           <w:rFonts w:ascii="Consolas" w:hAnsi="Consolas"/>
@@ -13521,7 +13521,7 @@
     </w:p>
     <w:p>
       <w:pPr>
-        <w:pStyle w:val="HTMLPreformatted"/>
+        <w:pStyle w:val="PrformatHTML"/>
         <w:shd w:val="clear" w:color="auto" w:fill="404040" w:themeFill="text1" w:themeFillTint="BF"/>
         <w:rPr>
           <w:rFonts w:ascii="Consolas" w:hAnsi="Consolas"/>
@@ -13764,7 +13764,7 @@
     </w:p>
     <w:p>
       <w:pPr>
-        <w:pStyle w:val="HTMLPreformatted"/>
+        <w:pStyle w:val="PrformatHTML"/>
         <w:shd w:val="clear" w:color="auto" w:fill="404040" w:themeFill="text1" w:themeFillTint="BF"/>
         <w:rPr>
           <w:rFonts w:ascii="Consolas" w:hAnsi="Consolas"/>
@@ -14007,7 +14007,7 @@
     </w:p>
     <w:p>
       <w:pPr>
-        <w:pStyle w:val="HTMLPreformatted"/>
+        <w:pStyle w:val="PrformatHTML"/>
         <w:shd w:val="clear" w:color="auto" w:fill="404040" w:themeFill="text1" w:themeFillTint="BF"/>
         <w:rPr>
           <w:rFonts w:ascii="Consolas" w:hAnsi="Consolas"/>
@@ -14120,7 +14120,7 @@
     </w:p>
     <w:p>
       <w:pPr>
-        <w:pStyle w:val="HTMLPreformatted"/>
+        <w:pStyle w:val="PrformatHTML"/>
         <w:shd w:val="clear" w:color="auto" w:fill="404040" w:themeFill="text1" w:themeFillTint="BF"/>
         <w:rPr>
           <w:rFonts w:ascii="Consolas" w:hAnsi="Consolas"/>
@@ -14133,7 +14133,7 @@
     </w:p>
     <w:p>
       <w:pPr>
-        <w:pStyle w:val="HTMLPreformatted"/>
+        <w:pStyle w:val="PrformatHTML"/>
         <w:shd w:val="clear" w:color="auto" w:fill="404040" w:themeFill="text1" w:themeFillTint="BF"/>
         <w:rPr>
           <w:rFonts w:ascii="Consolas" w:hAnsi="Consolas"/>
@@ -14186,7 +14186,7 @@
     </w:p>
     <w:p>
       <w:pPr>
-        <w:pStyle w:val="HTMLPreformatted"/>
+        <w:pStyle w:val="PrformatHTML"/>
         <w:shd w:val="clear" w:color="auto" w:fill="404040" w:themeFill="text1" w:themeFillTint="BF"/>
         <w:rPr>
           <w:rFonts w:ascii="Consolas" w:hAnsi="Consolas"/>
@@ -14239,7 +14239,7 @@
     </w:p>
     <w:p>
       <w:pPr>
-        <w:pStyle w:val="HTMLPreformatted"/>
+        <w:pStyle w:val="PrformatHTML"/>
         <w:shd w:val="clear" w:color="auto" w:fill="404040" w:themeFill="text1" w:themeFillTint="BF"/>
         <w:rPr>
           <w:rFonts w:ascii="Consolas" w:hAnsi="Consolas"/>
@@ -14252,7 +14252,7 @@
     </w:p>
     <w:p>
       <w:pPr>
-        <w:pStyle w:val="HTMLPreformatted"/>
+        <w:pStyle w:val="PrformatHTML"/>
         <w:shd w:val="clear" w:color="auto" w:fill="404040" w:themeFill="text1" w:themeFillTint="BF"/>
         <w:rPr>
           <w:rFonts w:ascii="Consolas" w:hAnsi="Consolas"/>
@@ -14295,7 +14295,7 @@
     </w:p>
     <w:p>
       <w:pPr>
-        <w:pStyle w:val="HTMLPreformatted"/>
+        <w:pStyle w:val="PrformatHTML"/>
         <w:shd w:val="clear" w:color="auto" w:fill="404040" w:themeFill="text1" w:themeFillTint="BF"/>
         <w:rPr>
           <w:rFonts w:ascii="Consolas" w:hAnsi="Consolas"/>
@@ -14308,7 +14308,7 @@
     </w:p>
     <w:p>
       <w:pPr>
-        <w:pStyle w:val="HTMLPreformatted"/>
+        <w:pStyle w:val="PrformatHTML"/>
         <w:shd w:val="clear" w:color="auto" w:fill="404040" w:themeFill="text1" w:themeFillTint="BF"/>
         <w:rPr>
           <w:rFonts w:ascii="Consolas" w:hAnsi="Consolas"/>
@@ -14371,7 +14371,7 @@
     </w:p>
     <w:p>
       <w:pPr>
-        <w:pStyle w:val="HTMLPreformatted"/>
+        <w:pStyle w:val="PrformatHTML"/>
         <w:shd w:val="clear" w:color="auto" w:fill="404040" w:themeFill="text1" w:themeFillTint="BF"/>
         <w:rPr>
           <w:rFonts w:ascii="Consolas" w:hAnsi="Consolas"/>
@@ -14434,7 +14434,7 @@
     </w:p>
     <w:p>
       <w:pPr>
-        <w:pStyle w:val="HTMLPreformatted"/>
+        <w:pStyle w:val="PrformatHTML"/>
         <w:shd w:val="clear" w:color="auto" w:fill="404040" w:themeFill="text1" w:themeFillTint="BF"/>
         <w:rPr>
           <w:rFonts w:ascii="Consolas" w:hAnsi="Consolas"/>
@@ -14447,7 +14447,7 @@
     </w:p>
     <w:p>
       <w:pPr>
-        <w:pStyle w:val="HTMLPreformatted"/>
+        <w:pStyle w:val="PrformatHTML"/>
         <w:shd w:val="clear" w:color="auto" w:fill="404040" w:themeFill="text1" w:themeFillTint="BF"/>
         <w:rPr>
           <w:rFonts w:ascii="Consolas" w:hAnsi="Consolas"/>
@@ -14470,7 +14470,7 @@
     </w:p>
     <w:p>
       <w:pPr>
-        <w:pStyle w:val="HTMLPreformatted"/>
+        <w:pStyle w:val="PrformatHTML"/>
         <w:shd w:val="clear" w:color="auto" w:fill="404040" w:themeFill="text1" w:themeFillTint="BF"/>
         <w:rPr>
           <w:rFonts w:ascii="Consolas" w:hAnsi="Consolas"/>
@@ -14543,7 +14543,7 @@
     </w:p>
     <w:p>
       <w:pPr>
-        <w:pStyle w:val="HTMLPreformatted"/>
+        <w:pStyle w:val="PrformatHTML"/>
         <w:shd w:val="clear" w:color="auto" w:fill="404040" w:themeFill="text1" w:themeFillTint="BF"/>
         <w:rPr>
           <w:rFonts w:ascii="Consolas" w:hAnsi="Consolas"/>
@@ -14606,7 +14606,7 @@
     </w:p>
     <w:p>
       <w:pPr>
-        <w:pStyle w:val="HTMLPreformatted"/>
+        <w:pStyle w:val="PrformatHTML"/>
         <w:shd w:val="clear" w:color="auto" w:fill="404040" w:themeFill="text1" w:themeFillTint="BF"/>
         <w:rPr>
           <w:rFonts w:ascii="Consolas" w:hAnsi="Consolas"/>
@@ -14689,7 +14689,7 @@
     </w:p>
     <w:p>
       <w:pPr>
-        <w:pStyle w:val="HTMLPreformatted"/>
+        <w:pStyle w:val="PrformatHTML"/>
         <w:shd w:val="clear" w:color="auto" w:fill="404040" w:themeFill="text1" w:themeFillTint="BF"/>
         <w:rPr>
           <w:rFonts w:ascii="Consolas" w:hAnsi="Consolas"/>
@@ -14842,7 +14842,7 @@
     </w:p>
     <w:p>
       <w:pPr>
-        <w:pStyle w:val="HTMLPreformatted"/>
+        <w:pStyle w:val="PrformatHTML"/>
         <w:shd w:val="clear" w:color="auto" w:fill="404040" w:themeFill="text1" w:themeFillTint="BF"/>
         <w:rPr>
           <w:rFonts w:ascii="Consolas" w:hAnsi="Consolas"/>
@@ -14855,7 +14855,7 @@
     </w:p>
     <w:p>
       <w:pPr>
-        <w:pStyle w:val="HTMLPreformatted"/>
+        <w:pStyle w:val="PrformatHTML"/>
         <w:shd w:val="clear" w:color="auto" w:fill="404040" w:themeFill="text1" w:themeFillTint="BF"/>
         <w:rPr>
           <w:rFonts w:ascii="Consolas" w:hAnsi="Consolas"/>
@@ -14968,7 +14968,7 @@
     </w:p>
     <w:p>
       <w:pPr>
-        <w:pStyle w:val="HTMLPreformatted"/>
+        <w:pStyle w:val="PrformatHTML"/>
         <w:shd w:val="clear" w:color="auto" w:fill="404040" w:themeFill="text1" w:themeFillTint="BF"/>
         <w:rPr>
           <w:rFonts w:ascii="Consolas" w:hAnsi="Consolas"/>
@@ -15011,7 +15011,7 @@
     </w:p>
     <w:p>
       <w:pPr>
-        <w:pStyle w:val="HTMLPreformatted"/>
+        <w:pStyle w:val="PrformatHTML"/>
         <w:shd w:val="clear" w:color="auto" w:fill="404040" w:themeFill="text1" w:themeFillTint="BF"/>
         <w:rPr>
           <w:rFonts w:ascii="Consolas" w:hAnsi="Consolas"/>
@@ -15074,7 +15074,7 @@
     </w:p>
     <w:p>
       <w:pPr>
-        <w:pStyle w:val="HTMLPreformatted"/>
+        <w:pStyle w:val="PrformatHTML"/>
         <w:shd w:val="clear" w:color="auto" w:fill="404040" w:themeFill="text1" w:themeFillTint="BF"/>
         <w:rPr>
           <w:rFonts w:ascii="Consolas" w:hAnsi="Consolas"/>
@@ -15087,7 +15087,7 @@
     </w:p>
     <w:p>
       <w:pPr>
-        <w:pStyle w:val="HTMLPreformatted"/>
+        <w:pStyle w:val="PrformatHTML"/>
         <w:shd w:val="clear" w:color="auto" w:fill="404040" w:themeFill="text1" w:themeFillTint="BF"/>
         <w:rPr>
           <w:rFonts w:ascii="Consolas" w:hAnsi="Consolas"/>
@@ -15140,7 +15140,7 @@
     </w:p>
     <w:p>
       <w:pPr>
-        <w:pStyle w:val="HTMLPreformatted"/>
+        <w:pStyle w:val="PrformatHTML"/>
         <w:shd w:val="clear" w:color="auto" w:fill="404040" w:themeFill="text1" w:themeFillTint="BF"/>
         <w:rPr>
           <w:rFonts w:ascii="Consolas" w:hAnsi="Consolas"/>
@@ -15153,7 +15153,7 @@
     </w:p>
     <w:p>
       <w:pPr>
-        <w:pStyle w:val="HTMLPreformatted"/>
+        <w:pStyle w:val="PrformatHTML"/>
         <w:shd w:val="clear" w:color="auto" w:fill="404040" w:themeFill="text1" w:themeFillTint="BF"/>
         <w:rPr>
           <w:rFonts w:ascii="Consolas" w:hAnsi="Consolas"/>
@@ -15196,7 +15196,7 @@
     </w:p>
     <w:p>
       <w:pPr>
-        <w:pStyle w:val="HTMLPreformatted"/>
+        <w:pStyle w:val="PrformatHTML"/>
         <w:shd w:val="clear" w:color="auto" w:fill="404040" w:themeFill="text1" w:themeFillTint="BF"/>
         <w:rPr>
           <w:rFonts w:ascii="Consolas" w:hAnsi="Consolas"/>
@@ -15209,7 +15209,7 @@
     </w:p>
     <w:p>
       <w:pPr>
-        <w:pStyle w:val="HTMLPreformatted"/>
+        <w:pStyle w:val="PrformatHTML"/>
         <w:shd w:val="clear" w:color="auto" w:fill="404040" w:themeFill="text1" w:themeFillTint="BF"/>
         <w:rPr>
           <w:rFonts w:ascii="Consolas" w:hAnsi="Consolas"/>
@@ -15262,7 +15262,7 @@
     </w:p>
     <w:p>
       <w:pPr>
-        <w:pStyle w:val="HTMLPreformatted"/>
+        <w:pStyle w:val="PrformatHTML"/>
         <w:shd w:val="clear" w:color="auto" w:fill="404040" w:themeFill="text1" w:themeFillTint="BF"/>
         <w:rPr>
           <w:rFonts w:ascii="Consolas" w:hAnsi="Consolas"/>
@@ -15325,7 +15325,7 @@
     </w:p>
     <w:p>
       <w:pPr>
-        <w:pStyle w:val="HTMLPreformatted"/>
+        <w:pStyle w:val="PrformatHTML"/>
         <w:shd w:val="clear" w:color="auto" w:fill="404040" w:themeFill="text1" w:themeFillTint="BF"/>
         <w:rPr>
           <w:rFonts w:ascii="Consolas" w:hAnsi="Consolas"/>
@@ -15368,7 +15368,7 @@
     </w:p>
     <w:p>
       <w:pPr>
-        <w:pStyle w:val="HTMLPreformatted"/>
+        <w:pStyle w:val="PrformatHTML"/>
         <w:shd w:val="clear" w:color="auto" w:fill="404040" w:themeFill="text1" w:themeFillTint="BF"/>
         <w:rPr>
           <w:rFonts w:ascii="Consolas" w:hAnsi="Consolas"/>
@@ -15391,7 +15391,7 @@
     </w:p>
     <w:p>
       <w:pPr>
-        <w:pStyle w:val="HTMLPreformatted"/>
+        <w:pStyle w:val="PrformatHTML"/>
         <w:shd w:val="clear" w:color="auto" w:fill="404040" w:themeFill="text1" w:themeFillTint="BF"/>
         <w:rPr>
           <w:rFonts w:ascii="Consolas" w:hAnsi="Consolas"/>
@@ -15404,7 +15404,7 @@
     </w:p>
     <w:p>
       <w:pPr>
-        <w:pStyle w:val="HTMLPreformatted"/>
+        <w:pStyle w:val="PrformatHTML"/>
         <w:shd w:val="clear" w:color="auto" w:fill="404040" w:themeFill="text1" w:themeFillTint="BF"/>
         <w:rPr>
           <w:rFonts w:ascii="Consolas" w:hAnsi="Consolas"/>
@@ -15437,7 +15437,7 @@
     </w:p>
     <w:p>
       <w:pPr>
-        <w:pStyle w:val="HTMLPreformatted"/>
+        <w:pStyle w:val="PrformatHTML"/>
         <w:shd w:val="clear" w:color="auto" w:fill="404040" w:themeFill="text1" w:themeFillTint="BF"/>
         <w:rPr>
           <w:rFonts w:ascii="Consolas" w:hAnsi="Consolas"/>
@@ -15570,7 +15570,7 @@
     </w:p>
     <w:p>
       <w:pPr>
-        <w:pStyle w:val="HTMLPreformatted"/>
+        <w:pStyle w:val="PrformatHTML"/>
         <w:shd w:val="clear" w:color="auto" w:fill="404040" w:themeFill="text1" w:themeFillTint="BF"/>
         <w:rPr>
           <w:rFonts w:ascii="Consolas" w:hAnsi="Consolas"/>
@@ -15583,7 +15583,7 @@
     </w:p>
     <w:p>
       <w:pPr>
-        <w:pStyle w:val="HTMLPreformatted"/>
+        <w:pStyle w:val="PrformatHTML"/>
         <w:shd w:val="clear" w:color="auto" w:fill="404040" w:themeFill="text1" w:themeFillTint="BF"/>
         <w:rPr>
           <w:rFonts w:ascii="Consolas" w:hAnsi="Consolas"/>
@@ -15656,7 +15656,7 @@
     </w:p>
     <w:p>
       <w:pPr>
-        <w:pStyle w:val="HTMLPreformatted"/>
+        <w:pStyle w:val="PrformatHTML"/>
         <w:shd w:val="clear" w:color="auto" w:fill="404040" w:themeFill="text1" w:themeFillTint="BF"/>
         <w:rPr>
           <w:rFonts w:ascii="Consolas" w:hAnsi="Consolas"/>
@@ -15680,7 +15680,7 @@
     </w:p>
     <w:p>
       <w:pPr>
-        <w:pStyle w:val="HTMLPreformatted"/>
+        <w:pStyle w:val="PrformatHTML"/>
         <w:shd w:val="clear" w:color="auto" w:fill="404040" w:themeFill="text1" w:themeFillTint="BF"/>
         <w:rPr>
           <w:rFonts w:ascii="Consolas" w:hAnsi="Consolas"/>
@@ -15703,7 +15703,7 @@
     </w:p>
     <w:p>
       <w:pPr>
-        <w:pStyle w:val="HTMLPreformatted"/>
+        <w:pStyle w:val="PrformatHTML"/>
         <w:shd w:val="clear" w:color="auto" w:fill="404040" w:themeFill="text1" w:themeFillTint="BF"/>
         <w:rPr>
           <w:rFonts w:ascii="Consolas" w:hAnsi="Consolas"/>
@@ -15746,7 +15746,7 @@
     </w:p>
     <w:p>
       <w:pPr>
-        <w:pStyle w:val="HTMLPreformatted"/>
+        <w:pStyle w:val="PrformatHTML"/>
         <w:shd w:val="clear" w:color="auto" w:fill="404040" w:themeFill="text1" w:themeFillTint="BF"/>
         <w:rPr>
           <w:rFonts w:ascii="Consolas" w:hAnsi="Consolas"/>
@@ -15789,7 +15789,7 @@
     </w:p>
     <w:p>
       <w:pPr>
-        <w:pStyle w:val="HTMLPreformatted"/>
+        <w:pStyle w:val="PrformatHTML"/>
         <w:shd w:val="clear" w:color="auto" w:fill="404040" w:themeFill="text1" w:themeFillTint="BF"/>
         <w:rPr>
           <w:rFonts w:ascii="Consolas" w:hAnsi="Consolas"/>
@@ -15802,7 +15802,7 @@
     </w:p>
     <w:p>
       <w:pPr>
-        <w:pStyle w:val="HTMLPreformatted"/>
+        <w:pStyle w:val="PrformatHTML"/>
         <w:shd w:val="clear" w:color="auto" w:fill="404040" w:themeFill="text1" w:themeFillTint="BF"/>
         <w:rPr>
           <w:rFonts w:ascii="Consolas" w:hAnsi="Consolas"/>
@@ -15825,7 +15825,7 @@
     </w:p>
     <w:p>
       <w:pPr>
-        <w:pStyle w:val="HTMLPreformatted"/>
+        <w:pStyle w:val="PrformatHTML"/>
         <w:shd w:val="clear" w:color="auto" w:fill="404040" w:themeFill="text1" w:themeFillTint="BF"/>
         <w:rPr>
           <w:rFonts w:ascii="Consolas" w:hAnsi="Consolas"/>
@@ -15858,7 +15858,7 @@
     </w:p>
     <w:p>
       <w:pPr>
-        <w:pStyle w:val="HTMLPreformatted"/>
+        <w:pStyle w:val="PrformatHTML"/>
         <w:shd w:val="clear" w:color="auto" w:fill="404040" w:themeFill="text1" w:themeFillTint="BF"/>
         <w:rPr>
           <w:rFonts w:ascii="Consolas" w:hAnsi="Consolas"/>
@@ -15871,7 +15871,7 @@
     </w:p>
     <w:p>
       <w:pPr>
-        <w:pStyle w:val="HTMLPreformatted"/>
+        <w:pStyle w:val="PrformatHTML"/>
         <w:shd w:val="clear" w:color="auto" w:fill="404040" w:themeFill="text1" w:themeFillTint="BF"/>
         <w:rPr>
           <w:rFonts w:ascii="Consolas" w:hAnsi="Consolas"/>
@@ -15894,19 +15894,19 @@
     </w:p>
     <w:p>
       <w:pPr>
-        <w:pStyle w:val="NoSpacing"/>
-        <w:rPr>
-          <w:rFonts w:ascii="Consolas" w:eastAsia="Times New Roman" w:hAnsi="Consolas" w:cs="Courier New"/>
-          <w:color w:val="000000"/>
-          <w:sz w:val="18"/>
-          <w:szCs w:val="18"/>
-          <w:lang w:eastAsia="ja-JP"/>
-        </w:rPr>
-      </w:pPr>
-    </w:p>
-    <w:p>
-      <w:pPr>
-        <w:pStyle w:val="NoSpacing"/>
+        <w:pStyle w:val="Sansinterligne"/>
+        <w:rPr>
+          <w:rFonts w:ascii="Consolas" w:eastAsia="Times New Roman" w:hAnsi="Consolas" w:cs="Courier New"/>
+          <w:color w:val="000000"/>
+          <w:sz w:val="18"/>
+          <w:szCs w:val="18"/>
+          <w:lang w:eastAsia="ja-JP"/>
+        </w:rPr>
+      </w:pPr>
+    </w:p>
+    <w:p>
+      <w:pPr>
+        <w:pStyle w:val="Sansinterligne"/>
         <w:rPr>
           <w:rFonts w:ascii="Consolas" w:eastAsia="Times New Roman" w:hAnsi="Consolas" w:cs="Courier New"/>
           <w:color w:val="000000"/>
@@ -15928,7 +15928,7 @@
     </w:p>
     <w:p>
       <w:pPr>
-        <w:pStyle w:val="HTMLPreformatted"/>
+        <w:pStyle w:val="PrformatHTML"/>
         <w:shd w:val="clear" w:color="auto" w:fill="404040" w:themeFill="text1" w:themeFillTint="BF"/>
         <w:rPr>
           <w:rFonts w:ascii="Consolas" w:hAnsi="Consolas"/>
@@ -15951,7 +15951,7 @@
     </w:p>
     <w:p>
       <w:pPr>
-        <w:pStyle w:val="HTMLPreformatted"/>
+        <w:pStyle w:val="PrformatHTML"/>
         <w:shd w:val="clear" w:color="auto" w:fill="404040" w:themeFill="text1" w:themeFillTint="BF"/>
         <w:rPr>
           <w:rFonts w:ascii="Consolas" w:hAnsi="Consolas"/>
@@ -16004,7 +16004,7 @@
     </w:p>
     <w:p>
       <w:pPr>
-        <w:pStyle w:val="HTMLPreformatted"/>
+        <w:pStyle w:val="PrformatHTML"/>
         <w:shd w:val="clear" w:color="auto" w:fill="404040" w:themeFill="text1" w:themeFillTint="BF"/>
         <w:rPr>
           <w:rFonts w:ascii="Consolas" w:hAnsi="Consolas"/>
@@ -16057,7 +16057,7 @@
     </w:p>
     <w:p>
       <w:pPr>
-        <w:pStyle w:val="HTMLPreformatted"/>
+        <w:pStyle w:val="PrformatHTML"/>
         <w:shd w:val="clear" w:color="auto" w:fill="404040" w:themeFill="text1" w:themeFillTint="BF"/>
         <w:rPr>
           <w:rFonts w:ascii="Consolas" w:hAnsi="Consolas"/>
@@ -16070,7 +16070,7 @@
     </w:p>
     <w:p>
       <w:pPr>
-        <w:pStyle w:val="HTMLPreformatted"/>
+        <w:pStyle w:val="PrformatHTML"/>
         <w:shd w:val="clear" w:color="auto" w:fill="404040" w:themeFill="text1" w:themeFillTint="BF"/>
         <w:rPr>
           <w:rFonts w:ascii="Consolas" w:hAnsi="Consolas"/>
@@ -16173,7 +16173,7 @@
     </w:p>
     <w:p>
       <w:pPr>
-        <w:pStyle w:val="HTMLPreformatted"/>
+        <w:pStyle w:val="PrformatHTML"/>
         <w:shd w:val="clear" w:color="auto" w:fill="404040" w:themeFill="text1" w:themeFillTint="BF"/>
         <w:rPr>
           <w:rFonts w:ascii="Consolas" w:hAnsi="Consolas"/>
@@ -16286,7 +16286,7 @@
     </w:p>
     <w:p>
       <w:pPr>
-        <w:pStyle w:val="HTMLPreformatted"/>
+        <w:pStyle w:val="PrformatHTML"/>
         <w:shd w:val="clear" w:color="auto" w:fill="404040" w:themeFill="text1" w:themeFillTint="BF"/>
         <w:rPr>
           <w:rFonts w:ascii="Consolas" w:hAnsi="Consolas"/>
@@ -16299,7 +16299,7 @@
     </w:p>
     <w:p>
       <w:pPr>
-        <w:pStyle w:val="HTMLPreformatted"/>
+        <w:pStyle w:val="PrformatHTML"/>
         <w:shd w:val="clear" w:color="auto" w:fill="404040" w:themeFill="text1" w:themeFillTint="BF"/>
         <w:rPr>
           <w:rFonts w:ascii="Consolas" w:hAnsi="Consolas"/>
@@ -16322,7 +16322,7 @@
     </w:p>
     <w:p>
       <w:pPr>
-        <w:pStyle w:val="HTMLPreformatted"/>
+        <w:pStyle w:val="PrformatHTML"/>
         <w:shd w:val="clear" w:color="auto" w:fill="404040" w:themeFill="text1" w:themeFillTint="BF"/>
         <w:rPr>
           <w:rFonts w:ascii="Consolas" w:hAnsi="Consolas"/>
@@ -16345,7 +16345,7 @@
     </w:p>
     <w:p>
       <w:pPr>
-        <w:pStyle w:val="HTMLPreformatted"/>
+        <w:pStyle w:val="PrformatHTML"/>
         <w:shd w:val="clear" w:color="auto" w:fill="404040" w:themeFill="text1" w:themeFillTint="BF"/>
         <w:rPr>
           <w:rFonts w:ascii="Consolas" w:hAnsi="Consolas"/>
@@ -16368,7 +16368,7 @@
     </w:p>
     <w:p>
       <w:pPr>
-        <w:pStyle w:val="HTMLPreformatted"/>
+        <w:pStyle w:val="PrformatHTML"/>
         <w:shd w:val="clear" w:color="auto" w:fill="404040" w:themeFill="text1" w:themeFillTint="BF"/>
         <w:rPr>
           <w:rFonts w:ascii="Consolas" w:hAnsi="Consolas"/>
@@ -16391,7 +16391,7 @@
     </w:p>
     <w:p>
       <w:pPr>
-        <w:pStyle w:val="HTMLPreformatted"/>
+        <w:pStyle w:val="PrformatHTML"/>
         <w:shd w:val="clear" w:color="auto" w:fill="404040" w:themeFill="text1" w:themeFillTint="BF"/>
         <w:rPr>
           <w:rFonts w:ascii="Consolas" w:hAnsi="Consolas"/>
@@ -16404,7 +16404,7 @@
     </w:p>
     <w:p>
       <w:pPr>
-        <w:pStyle w:val="HTMLPreformatted"/>
+        <w:pStyle w:val="PrformatHTML"/>
         <w:shd w:val="clear" w:color="auto" w:fill="404040" w:themeFill="text1" w:themeFillTint="BF"/>
         <w:rPr>
           <w:rFonts w:ascii="Consolas" w:hAnsi="Consolas"/>
@@ -16467,7 +16467,7 @@
     </w:p>
     <w:p>
       <w:pPr>
-        <w:pStyle w:val="HTMLPreformatted"/>
+        <w:pStyle w:val="PrformatHTML"/>
         <w:shd w:val="clear" w:color="auto" w:fill="404040" w:themeFill="text1" w:themeFillTint="BF"/>
         <w:rPr>
           <w:rFonts w:ascii="Consolas" w:hAnsi="Consolas"/>
@@ -16530,7 +16530,7 @@
     </w:p>
     <w:p>
       <w:pPr>
-        <w:pStyle w:val="HTMLPreformatted"/>
+        <w:pStyle w:val="PrformatHTML"/>
         <w:shd w:val="clear" w:color="auto" w:fill="404040" w:themeFill="text1" w:themeFillTint="BF"/>
         <w:rPr>
           <w:rFonts w:ascii="Consolas" w:hAnsi="Consolas"/>
@@ -16593,7 +16593,7 @@
     </w:p>
     <w:p>
       <w:pPr>
-        <w:pStyle w:val="HTMLPreformatted"/>
+        <w:pStyle w:val="PrformatHTML"/>
         <w:shd w:val="clear" w:color="auto" w:fill="404040" w:themeFill="text1" w:themeFillTint="BF"/>
         <w:rPr>
           <w:rFonts w:ascii="Consolas" w:hAnsi="Consolas"/>
@@ -16606,7 +16606,7 @@
     </w:p>
     <w:p>
       <w:pPr>
-        <w:pStyle w:val="HTMLPreformatted"/>
+        <w:pStyle w:val="PrformatHTML"/>
         <w:shd w:val="clear" w:color="auto" w:fill="404040" w:themeFill="text1" w:themeFillTint="BF"/>
         <w:rPr>
           <w:rFonts w:ascii="Consolas" w:hAnsi="Consolas"/>
@@ -16679,7 +16679,7 @@
     </w:p>
     <w:p>
       <w:pPr>
-        <w:pStyle w:val="HTMLPreformatted"/>
+        <w:pStyle w:val="PrformatHTML"/>
         <w:shd w:val="clear" w:color="auto" w:fill="404040" w:themeFill="text1" w:themeFillTint="BF"/>
         <w:rPr>
           <w:rFonts w:ascii="Consolas" w:hAnsi="Consolas"/>
@@ -16722,7 +16722,7 @@
     </w:p>
     <w:p>
       <w:pPr>
-        <w:pStyle w:val="HTMLPreformatted"/>
+        <w:pStyle w:val="PrformatHTML"/>
         <w:shd w:val="clear" w:color="auto" w:fill="404040" w:themeFill="text1" w:themeFillTint="BF"/>
         <w:rPr>
           <w:rFonts w:ascii="Consolas" w:hAnsi="Consolas"/>
@@ -16785,7 +16785,7 @@
     </w:p>
     <w:p>
       <w:pPr>
-        <w:pStyle w:val="HTMLPreformatted"/>
+        <w:pStyle w:val="PrformatHTML"/>
         <w:shd w:val="clear" w:color="auto" w:fill="404040" w:themeFill="text1" w:themeFillTint="BF"/>
         <w:rPr>
           <w:rFonts w:ascii="Consolas" w:hAnsi="Consolas"/>
@@ -16798,7 +16798,7 @@
     </w:p>
     <w:p>
       <w:pPr>
-        <w:pStyle w:val="HTMLPreformatted"/>
+        <w:pStyle w:val="PrformatHTML"/>
         <w:shd w:val="clear" w:color="auto" w:fill="404040" w:themeFill="text1" w:themeFillTint="BF"/>
         <w:rPr>
           <w:rFonts w:ascii="Consolas" w:hAnsi="Consolas"/>
@@ -16851,7 +16851,7 @@
     </w:p>
     <w:p>
       <w:pPr>
-        <w:pStyle w:val="HTMLPreformatted"/>
+        <w:pStyle w:val="PrformatHTML"/>
         <w:shd w:val="clear" w:color="auto" w:fill="404040" w:themeFill="text1" w:themeFillTint="BF"/>
         <w:rPr>
           <w:rFonts w:ascii="Consolas" w:hAnsi="Consolas"/>
@@ -16864,7 +16864,7 @@
     </w:p>
     <w:p>
       <w:pPr>
-        <w:pStyle w:val="HTMLPreformatted"/>
+        <w:pStyle w:val="PrformatHTML"/>
         <w:shd w:val="clear" w:color="auto" w:fill="404040" w:themeFill="text1" w:themeFillTint="BF"/>
         <w:rPr>
           <w:rFonts w:ascii="Consolas" w:hAnsi="Consolas"/>
@@ -16927,7 +16927,7 @@
     </w:p>
     <w:p>
       <w:pPr>
-        <w:pStyle w:val="HTMLPreformatted"/>
+        <w:pStyle w:val="PrformatHTML"/>
         <w:shd w:val="clear" w:color="auto" w:fill="404040" w:themeFill="text1" w:themeFillTint="BF"/>
         <w:rPr>
           <w:rFonts w:ascii="Consolas" w:hAnsi="Consolas"/>
@@ -16990,7 +16990,7 @@
     </w:p>
     <w:p>
       <w:pPr>
-        <w:pStyle w:val="HTMLPreformatted"/>
+        <w:pStyle w:val="PrformatHTML"/>
         <w:shd w:val="clear" w:color="auto" w:fill="404040" w:themeFill="text1" w:themeFillTint="BF"/>
         <w:rPr>
           <w:rFonts w:ascii="Consolas" w:hAnsi="Consolas"/>
@@ -17003,7 +17003,7 @@
     </w:p>
     <w:p>
       <w:pPr>
-        <w:pStyle w:val="HTMLPreformatted"/>
+        <w:pStyle w:val="PrformatHTML"/>
         <w:shd w:val="clear" w:color="auto" w:fill="404040" w:themeFill="text1" w:themeFillTint="BF"/>
         <w:rPr>
           <w:rFonts w:ascii="Consolas" w:hAnsi="Consolas"/>
@@ -17096,7 +17096,7 @@
     </w:p>
     <w:p>
       <w:pPr>
-        <w:pStyle w:val="HTMLPreformatted"/>
+        <w:pStyle w:val="PrformatHTML"/>
         <w:shd w:val="clear" w:color="auto" w:fill="404040" w:themeFill="text1" w:themeFillTint="BF"/>
         <w:rPr>
           <w:rFonts w:ascii="Consolas" w:hAnsi="Consolas"/>
@@ -17199,7 +17199,7 @@
     </w:p>
     <w:p>
       <w:pPr>
-        <w:pStyle w:val="HTMLPreformatted"/>
+        <w:pStyle w:val="PrformatHTML"/>
         <w:shd w:val="clear" w:color="auto" w:fill="404040" w:themeFill="text1" w:themeFillTint="BF"/>
         <w:rPr>
           <w:rFonts w:ascii="Consolas" w:hAnsi="Consolas"/>
@@ -17232,7 +17232,7 @@
     </w:p>
     <w:p>
       <w:pPr>
-        <w:pStyle w:val="HTMLPreformatted"/>
+        <w:pStyle w:val="PrformatHTML"/>
         <w:shd w:val="clear" w:color="auto" w:fill="404040" w:themeFill="text1" w:themeFillTint="BF"/>
         <w:rPr>
           <w:rFonts w:ascii="Consolas" w:hAnsi="Consolas"/>
@@ -17245,7 +17245,7 @@
     </w:p>
     <w:p>
       <w:pPr>
-        <w:pStyle w:val="HTMLPreformatted"/>
+        <w:pStyle w:val="PrformatHTML"/>
         <w:shd w:val="clear" w:color="auto" w:fill="404040" w:themeFill="text1" w:themeFillTint="BF"/>
         <w:rPr>
           <w:rFonts w:ascii="Consolas" w:hAnsi="Consolas"/>
@@ -17288,7 +17288,7 @@
     </w:p>
     <w:p>
       <w:pPr>
-        <w:pStyle w:val="HTMLPreformatted"/>
+        <w:pStyle w:val="PrformatHTML"/>
         <w:shd w:val="clear" w:color="auto" w:fill="404040" w:themeFill="text1" w:themeFillTint="BF"/>
         <w:rPr>
           <w:rFonts w:ascii="Consolas" w:hAnsi="Consolas"/>
@@ -17301,7 +17301,7 @@
     </w:p>
     <w:p>
       <w:pPr>
-        <w:pStyle w:val="HTMLPreformatted"/>
+        <w:pStyle w:val="PrformatHTML"/>
         <w:shd w:val="clear" w:color="auto" w:fill="404040" w:themeFill="text1" w:themeFillTint="BF"/>
         <w:rPr>
           <w:rFonts w:ascii="Consolas" w:hAnsi="Consolas"/>
@@ -17364,7 +17364,7 @@
     </w:p>
     <w:p>
       <w:pPr>
-        <w:pStyle w:val="HTMLPreformatted"/>
+        <w:pStyle w:val="PrformatHTML"/>
         <w:shd w:val="clear" w:color="auto" w:fill="404040" w:themeFill="text1" w:themeFillTint="BF"/>
         <w:rPr>
           <w:rFonts w:ascii="Consolas" w:hAnsi="Consolas"/>
@@ -17377,7 +17377,7 @@
     </w:p>
     <w:p>
       <w:pPr>
-        <w:pStyle w:val="HTMLPreformatted"/>
+        <w:pStyle w:val="PrformatHTML"/>
         <w:shd w:val="clear" w:color="auto" w:fill="404040" w:themeFill="text1" w:themeFillTint="BF"/>
         <w:rPr>
           <w:rFonts w:ascii="Consolas" w:hAnsi="Consolas"/>
@@ -17430,7 +17430,7 @@
     </w:p>
     <w:p>
       <w:pPr>
-        <w:pStyle w:val="HTMLPreformatted"/>
+        <w:pStyle w:val="PrformatHTML"/>
         <w:shd w:val="clear" w:color="auto" w:fill="404040" w:themeFill="text1" w:themeFillTint="BF"/>
         <w:rPr>
           <w:rFonts w:ascii="Consolas" w:hAnsi="Consolas"/>
@@ -17463,7 +17463,7 @@
     </w:p>
     <w:p>
       <w:pPr>
-        <w:pStyle w:val="HTMLPreformatted"/>
+        <w:pStyle w:val="PrformatHTML"/>
         <w:shd w:val="clear" w:color="auto" w:fill="404040" w:themeFill="text1" w:themeFillTint="BF"/>
         <w:rPr>
           <w:rFonts w:ascii="Consolas" w:hAnsi="Consolas"/>
@@ -17486,7 +17486,7 @@
     </w:p>
     <w:p>
       <w:pPr>
-        <w:pStyle w:val="HTMLPreformatted"/>
+        <w:pStyle w:val="PrformatHTML"/>
         <w:shd w:val="clear" w:color="auto" w:fill="404040" w:themeFill="text1" w:themeFillTint="BF"/>
         <w:rPr>
           <w:rFonts w:ascii="Consolas" w:hAnsi="Consolas"/>
@@ -17509,7 +17509,7 @@
     </w:p>
     <w:p>
       <w:pPr>
-        <w:pStyle w:val="HTMLPreformatted"/>
+        <w:pStyle w:val="PrformatHTML"/>
         <w:shd w:val="clear" w:color="auto" w:fill="404040" w:themeFill="text1" w:themeFillTint="BF"/>
         <w:rPr>
           <w:rFonts w:ascii="Consolas" w:hAnsi="Consolas"/>
@@ -17532,7 +17532,7 @@
     </w:p>
     <w:p>
       <w:pPr>
-        <w:pStyle w:val="HTMLPreformatted"/>
+        <w:pStyle w:val="PrformatHTML"/>
         <w:shd w:val="clear" w:color="auto" w:fill="404040" w:themeFill="text1" w:themeFillTint="BF"/>
         <w:rPr>
           <w:rFonts w:ascii="Consolas" w:hAnsi="Consolas"/>
@@ -17545,7 +17545,7 @@
     </w:p>
     <w:p>
       <w:pPr>
-        <w:pStyle w:val="HTMLPreformatted"/>
+        <w:pStyle w:val="PrformatHTML"/>
         <w:shd w:val="clear" w:color="auto" w:fill="404040" w:themeFill="text1" w:themeFillTint="BF"/>
         <w:rPr>
           <w:rFonts w:ascii="Consolas" w:hAnsi="Consolas"/>
@@ -17588,7 +17588,7 @@
     </w:p>
     <w:p>
       <w:pPr>
-        <w:pStyle w:val="HTMLPreformatted"/>
+        <w:pStyle w:val="PrformatHTML"/>
         <w:shd w:val="clear" w:color="auto" w:fill="404040" w:themeFill="text1" w:themeFillTint="BF"/>
         <w:rPr>
           <w:rFonts w:ascii="Consolas" w:hAnsi="Consolas"/>
@@ -17611,24 +17611,24 @@
     </w:p>
     <w:p>
       <w:pPr>
-        <w:pStyle w:val="NoSpacing"/>
-        <w:rPr>
-          <w:rFonts w:ascii="Consolas" w:eastAsia="Times New Roman" w:hAnsi="Consolas" w:cs="Courier New"/>
-          <w:color w:val="000000"/>
-          <w:sz w:val="18"/>
-          <w:szCs w:val="18"/>
-          <w:lang w:eastAsia="ja-JP"/>
-        </w:rPr>
-      </w:pPr>
-    </w:p>
-    <w:p>
-      <w:pPr>
-        <w:pStyle w:val="NoSpacing"/>
-      </w:pPr>
-    </w:p>
-    <w:p>
-      <w:pPr>
-        <w:pStyle w:val="NoSpacing"/>
+        <w:pStyle w:val="Sansinterligne"/>
+        <w:rPr>
+          <w:rFonts w:ascii="Consolas" w:eastAsia="Times New Roman" w:hAnsi="Consolas" w:cs="Courier New"/>
+          <w:color w:val="000000"/>
+          <w:sz w:val="18"/>
+          <w:szCs w:val="18"/>
+          <w:lang w:eastAsia="ja-JP"/>
+        </w:rPr>
+      </w:pPr>
+    </w:p>
+    <w:p>
+      <w:pPr>
+        <w:pStyle w:val="Sansinterligne"/>
+      </w:pPr>
+    </w:p>
+    <w:p>
+      <w:pPr>
+        <w:pStyle w:val="Sansinterligne"/>
       </w:pPr>
       <w:r>
         <w:rPr>
@@ -17660,7 +17660,7 @@
     </w:p>
     <w:p>
       <w:pPr>
-        <w:pStyle w:val="NoSpacing"/>
+        <w:pStyle w:val="Sansinterligne"/>
       </w:pPr>
       <w:r>
         <w:t xml:space="preserve">Artists come from story csv file. We get names, parse null values, and add it in a new artist table. </w:t>
@@ -17668,7 +17668,7 @@
     </w:p>
     <w:p>
       <w:pPr>
-        <w:pStyle w:val="NoSpacing"/>
+        <w:pStyle w:val="Sansinterligne"/>
       </w:pPr>
       <w:r>
         <w:lastRenderedPageBreak/>
@@ -17722,12 +17722,12 @@
     </w:p>
     <w:p>
       <w:pPr>
-        <w:pStyle w:val="NoSpacing"/>
-      </w:pPr>
-    </w:p>
-    <w:p>
-      <w:pPr>
-        <w:pStyle w:val="NoSpacing"/>
+        <w:pStyle w:val="Sansinterligne"/>
+      </w:pPr>
+    </w:p>
+    <w:p>
+      <w:pPr>
+        <w:pStyle w:val="Sansinterligne"/>
       </w:pPr>
       <w:r>
         <w:t xml:space="preserve">This </w:t>
@@ -17780,7 +17780,7 @@
     </w:p>
     <w:p>
       <w:pPr>
-        <w:pStyle w:val="HTMLPreformatted"/>
+        <w:pStyle w:val="PrformatHTML"/>
         <w:shd w:val="clear" w:color="auto" w:fill="404040" w:themeFill="text1" w:themeFillTint="BF"/>
         <w:rPr>
           <w:rFonts w:ascii="Consolas" w:hAnsi="Consolas"/>
@@ -17803,7 +17803,7 @@
     </w:p>
     <w:p>
       <w:pPr>
-        <w:pStyle w:val="HTMLPreformatted"/>
+        <w:pStyle w:val="PrformatHTML"/>
         <w:shd w:val="clear" w:color="auto" w:fill="404040" w:themeFill="text1" w:themeFillTint="BF"/>
         <w:rPr>
           <w:rFonts w:ascii="Consolas" w:hAnsi="Consolas"/>
@@ -17856,7 +17856,7 @@
     </w:p>
     <w:p>
       <w:pPr>
-        <w:pStyle w:val="HTMLPreformatted"/>
+        <w:pStyle w:val="PrformatHTML"/>
         <w:shd w:val="clear" w:color="auto" w:fill="404040" w:themeFill="text1" w:themeFillTint="BF"/>
         <w:rPr>
           <w:rFonts w:ascii="Consolas" w:hAnsi="Consolas"/>
@@ -17909,7 +17909,7 @@
     </w:p>
     <w:p>
       <w:pPr>
-        <w:pStyle w:val="HTMLPreformatted"/>
+        <w:pStyle w:val="PrformatHTML"/>
         <w:shd w:val="clear" w:color="auto" w:fill="404040" w:themeFill="text1" w:themeFillTint="BF"/>
         <w:rPr>
           <w:rFonts w:ascii="Consolas" w:hAnsi="Consolas"/>
@@ -17922,7 +17922,7 @@
     </w:p>
     <w:p>
       <w:pPr>
-        <w:pStyle w:val="HTMLPreformatted"/>
+        <w:pStyle w:val="PrformatHTML"/>
         <w:shd w:val="clear" w:color="auto" w:fill="404040" w:themeFill="text1" w:themeFillTint="BF"/>
         <w:rPr>
           <w:rFonts w:ascii="Consolas" w:hAnsi="Consolas"/>
@@ -18025,7 +18025,7 @@
     </w:p>
     <w:p>
       <w:pPr>
-        <w:pStyle w:val="HTMLPreformatted"/>
+        <w:pStyle w:val="PrformatHTML"/>
         <w:shd w:val="clear" w:color="auto" w:fill="404040" w:themeFill="text1" w:themeFillTint="BF"/>
         <w:rPr>
           <w:rFonts w:ascii="Consolas" w:hAnsi="Consolas"/>
@@ -18128,7 +18128,7 @@
     </w:p>
     <w:p>
       <w:pPr>
-        <w:pStyle w:val="HTMLPreformatted"/>
+        <w:pStyle w:val="PrformatHTML"/>
         <w:shd w:val="clear" w:color="auto" w:fill="404040" w:themeFill="text1" w:themeFillTint="BF"/>
         <w:rPr>
           <w:rFonts w:ascii="Consolas" w:hAnsi="Consolas"/>
@@ -18231,7 +18231,7 @@
     </w:p>
     <w:p>
       <w:pPr>
-        <w:pStyle w:val="HTMLPreformatted"/>
+        <w:pStyle w:val="PrformatHTML"/>
         <w:shd w:val="clear" w:color="auto" w:fill="404040" w:themeFill="text1" w:themeFillTint="BF"/>
         <w:rPr>
           <w:rFonts w:ascii="Consolas" w:hAnsi="Consolas"/>
@@ -18244,7 +18244,7 @@
     </w:p>
     <w:p>
       <w:pPr>
-        <w:pStyle w:val="HTMLPreformatted"/>
+        <w:pStyle w:val="PrformatHTML"/>
         <w:shd w:val="clear" w:color="auto" w:fill="404040" w:themeFill="text1" w:themeFillTint="BF"/>
         <w:rPr>
           <w:rFonts w:ascii="Consolas" w:hAnsi="Consolas"/>
@@ -18297,7 +18297,7 @@
     </w:p>
     <w:p>
       <w:pPr>
-        <w:pStyle w:val="HTMLPreformatted"/>
+        <w:pStyle w:val="PrformatHTML"/>
         <w:shd w:val="clear" w:color="auto" w:fill="404040" w:themeFill="text1" w:themeFillTint="BF"/>
         <w:rPr>
           <w:rFonts w:ascii="Consolas" w:hAnsi="Consolas"/>
@@ -18310,7 +18310,7 @@
     </w:p>
     <w:p>
       <w:pPr>
-        <w:pStyle w:val="HTMLPreformatted"/>
+        <w:pStyle w:val="PrformatHTML"/>
         <w:shd w:val="clear" w:color="auto" w:fill="404040" w:themeFill="text1" w:themeFillTint="BF"/>
         <w:rPr>
           <w:rFonts w:ascii="Consolas" w:hAnsi="Consolas"/>
@@ -18353,7 +18353,7 @@
     </w:p>
     <w:p>
       <w:pPr>
-        <w:pStyle w:val="HTMLPreformatted"/>
+        <w:pStyle w:val="PrformatHTML"/>
         <w:shd w:val="clear" w:color="auto" w:fill="404040" w:themeFill="text1" w:themeFillTint="BF"/>
         <w:rPr>
           <w:rFonts w:ascii="Consolas" w:hAnsi="Consolas"/>
@@ -18366,7 +18366,7 @@
     </w:p>
     <w:p>
       <w:pPr>
-        <w:pStyle w:val="HTMLPreformatted"/>
+        <w:pStyle w:val="PrformatHTML"/>
         <w:shd w:val="clear" w:color="auto" w:fill="404040" w:themeFill="text1" w:themeFillTint="BF"/>
         <w:rPr>
           <w:rFonts w:ascii="Consolas" w:hAnsi="Consolas"/>
@@ -18429,7 +18429,7 @@
     </w:p>
     <w:p>
       <w:pPr>
-        <w:pStyle w:val="HTMLPreformatted"/>
+        <w:pStyle w:val="PrformatHTML"/>
         <w:shd w:val="clear" w:color="auto" w:fill="404040" w:themeFill="text1" w:themeFillTint="BF"/>
         <w:rPr>
           <w:rFonts w:ascii="Consolas" w:hAnsi="Consolas"/>
@@ -18492,7 +18492,7 @@
     </w:p>
     <w:p>
       <w:pPr>
-        <w:pStyle w:val="HTMLPreformatted"/>
+        <w:pStyle w:val="PrformatHTML"/>
         <w:shd w:val="clear" w:color="auto" w:fill="404040" w:themeFill="text1" w:themeFillTint="BF"/>
         <w:rPr>
           <w:rFonts w:ascii="Consolas" w:hAnsi="Consolas"/>
@@ -18555,7 +18555,7 @@
     </w:p>
     <w:p>
       <w:pPr>
-        <w:pStyle w:val="HTMLPreformatted"/>
+        <w:pStyle w:val="PrformatHTML"/>
         <w:shd w:val="clear" w:color="auto" w:fill="404040" w:themeFill="text1" w:themeFillTint="BF"/>
         <w:rPr>
           <w:rFonts w:ascii="Consolas" w:hAnsi="Consolas"/>
@@ -18568,7 +18568,7 @@
     </w:p>
     <w:p>
       <w:pPr>
-        <w:pStyle w:val="HTMLPreformatted"/>
+        <w:pStyle w:val="PrformatHTML"/>
         <w:shd w:val="clear" w:color="auto" w:fill="404040" w:themeFill="text1" w:themeFillTint="BF"/>
         <w:rPr>
           <w:rFonts w:ascii="Consolas" w:hAnsi="Consolas"/>
@@ -18621,7 +18621,7 @@
     </w:p>
     <w:p>
       <w:pPr>
-        <w:pStyle w:val="HTMLPreformatted"/>
+        <w:pStyle w:val="PrformatHTML"/>
         <w:shd w:val="clear" w:color="auto" w:fill="404040" w:themeFill="text1" w:themeFillTint="BF"/>
         <w:rPr>
           <w:rFonts w:ascii="Consolas" w:hAnsi="Consolas"/>
@@ -18634,7 +18634,7 @@
     </w:p>
     <w:p>
       <w:pPr>
-        <w:pStyle w:val="HTMLPreformatted"/>
+        <w:pStyle w:val="PrformatHTML"/>
         <w:shd w:val="clear" w:color="auto" w:fill="404040" w:themeFill="text1" w:themeFillTint="BF"/>
         <w:rPr>
           <w:rFonts w:ascii="Consolas" w:hAnsi="Consolas"/>
@@ -18707,7 +18707,7 @@
     </w:p>
     <w:p>
       <w:pPr>
-        <w:pStyle w:val="HTMLPreformatted"/>
+        <w:pStyle w:val="PrformatHTML"/>
         <w:shd w:val="clear" w:color="auto" w:fill="404040" w:themeFill="text1" w:themeFillTint="BF"/>
         <w:rPr>
           <w:rFonts w:ascii="Consolas" w:hAnsi="Consolas"/>
@@ -18750,7 +18750,7 @@
     </w:p>
     <w:p>
       <w:pPr>
-        <w:pStyle w:val="HTMLPreformatted"/>
+        <w:pStyle w:val="PrformatHTML"/>
         <w:shd w:val="clear" w:color="auto" w:fill="404040" w:themeFill="text1" w:themeFillTint="BF"/>
         <w:rPr>
           <w:rFonts w:ascii="Consolas" w:hAnsi="Consolas"/>
@@ -18813,7 +18813,7 @@
     </w:p>
     <w:p>
       <w:pPr>
-        <w:pStyle w:val="HTMLPreformatted"/>
+        <w:pStyle w:val="PrformatHTML"/>
         <w:shd w:val="clear" w:color="auto" w:fill="404040" w:themeFill="text1" w:themeFillTint="BF"/>
         <w:rPr>
           <w:rFonts w:ascii="Consolas" w:hAnsi="Consolas"/>
@@ -18826,7 +18826,7 @@
     </w:p>
     <w:p>
       <w:pPr>
-        <w:pStyle w:val="HTMLPreformatted"/>
+        <w:pStyle w:val="PrformatHTML"/>
         <w:shd w:val="clear" w:color="auto" w:fill="404040" w:themeFill="text1" w:themeFillTint="BF"/>
         <w:rPr>
           <w:rFonts w:ascii="Consolas" w:hAnsi="Consolas"/>
@@ -18879,7 +18879,7 @@
     </w:p>
     <w:p>
       <w:pPr>
-        <w:pStyle w:val="HTMLPreformatted"/>
+        <w:pStyle w:val="PrformatHTML"/>
         <w:shd w:val="clear" w:color="auto" w:fill="404040" w:themeFill="text1" w:themeFillTint="BF"/>
         <w:rPr>
           <w:rFonts w:ascii="Consolas" w:hAnsi="Consolas"/>
@@ -18892,7 +18892,7 @@
     </w:p>
     <w:p>
       <w:pPr>
-        <w:pStyle w:val="HTMLPreformatted"/>
+        <w:pStyle w:val="PrformatHTML"/>
         <w:shd w:val="clear" w:color="auto" w:fill="404040" w:themeFill="text1" w:themeFillTint="BF"/>
         <w:rPr>
           <w:rFonts w:ascii="Consolas" w:hAnsi="Consolas"/>
@@ -18900,17 +18900,29 @@
           <w:color w:val="F8F8F8"/>
           <w:sz w:val="16"/>
           <w:szCs w:val="16"/>
-        </w:rPr>
-      </w:pPr>
-      <w:r>
-        <w:rPr>
-          <w:rFonts w:ascii="Consolas" w:hAnsi="Consolas"/>
-          <w:b/>
-          <w:color w:val="F8F8F8"/>
-          <w:sz w:val="16"/>
-          <w:szCs w:val="16"/>
-        </w:rPr>
-        <w:t xml:space="preserve">    $id </w:t>
+          <w:lang w:val="fr-CH"/>
+        </w:rPr>
+      </w:pPr>
+      <w:r>
+        <w:rPr>
+          <w:rFonts w:ascii="Consolas" w:hAnsi="Consolas"/>
+          <w:b/>
+          <w:color w:val="F8F8F8"/>
+          <w:sz w:val="16"/>
+          <w:szCs w:val="16"/>
+        </w:rPr>
+        <w:t xml:space="preserve">    </w:t>
+      </w:r>
+      <w:r>
+        <w:rPr>
+          <w:rFonts w:ascii="Consolas" w:hAnsi="Consolas"/>
+          <w:b/>
+          <w:color w:val="F8F8F8"/>
+          <w:sz w:val="16"/>
+          <w:szCs w:val="16"/>
+          <w:lang w:val="fr-CH"/>
+        </w:rPr>
+        <w:t xml:space="preserve">$id </w:t>
       </w:r>
       <w:r>
         <w:rPr>
@@ -18919,6 +18931,7 @@
           <w:color w:val="FBDE2D"/>
           <w:sz w:val="16"/>
           <w:szCs w:val="16"/>
+          <w:lang w:val="fr-CH"/>
         </w:rPr>
         <w:t>=</w:t>
       </w:r>
@@ -18929,6 +18942,7 @@
           <w:color w:val="F8F8F8"/>
           <w:sz w:val="16"/>
           <w:szCs w:val="16"/>
+          <w:lang w:val="fr-CH"/>
         </w:rPr>
         <w:t xml:space="preserve"> getInt($val[</w:t>
       </w:r>
@@ -18939,6 +18953,7 @@
           <w:color w:val="D8FA3C"/>
           <w:sz w:val="16"/>
           <w:szCs w:val="16"/>
+          <w:lang w:val="fr-CH"/>
         </w:rPr>
         <w:t>0</w:t>
       </w:r>
@@ -18949,13 +18964,14 @@
           <w:color w:val="F8F8F8"/>
           <w:sz w:val="16"/>
           <w:szCs w:val="16"/>
+          <w:lang w:val="fr-CH"/>
         </w:rPr>
         <w:t>]);</w:t>
       </w:r>
     </w:p>
     <w:p>
       <w:pPr>
-        <w:pStyle w:val="HTMLPreformatted"/>
+        <w:pStyle w:val="PrformatHTML"/>
         <w:shd w:val="clear" w:color="auto" w:fill="404040" w:themeFill="text1" w:themeFillTint="BF"/>
         <w:rPr>
           <w:rFonts w:ascii="Consolas" w:hAnsi="Consolas"/>
@@ -18963,15 +18979,17 @@
           <w:color w:val="F8F8F8"/>
           <w:sz w:val="16"/>
           <w:szCs w:val="16"/>
-        </w:rPr>
-      </w:pPr>
-      <w:r>
-        <w:rPr>
-          <w:rFonts w:ascii="Consolas" w:hAnsi="Consolas"/>
-          <w:b/>
-          <w:color w:val="F8F8F8"/>
-          <w:sz w:val="16"/>
-          <w:szCs w:val="16"/>
+          <w:lang w:val="fr-CH"/>
+        </w:rPr>
+      </w:pPr>
+      <w:r>
+        <w:rPr>
+          <w:rFonts w:ascii="Consolas" w:hAnsi="Consolas"/>
+          <w:b/>
+          <w:color w:val="F8F8F8"/>
+          <w:sz w:val="16"/>
+          <w:szCs w:val="16"/>
+          <w:lang w:val="fr-CH"/>
         </w:rPr>
         <w:t xml:space="preserve">    $genre </w:t>
       </w:r>
@@ -18982,6 +19000,7 @@
           <w:color w:val="FBDE2D"/>
           <w:sz w:val="16"/>
           <w:szCs w:val="16"/>
+          <w:lang w:val="fr-CH"/>
         </w:rPr>
         <w:t>=</w:t>
       </w:r>
@@ -18992,6 +19011,7 @@
           <w:color w:val="F8F8F8"/>
           <w:sz w:val="16"/>
           <w:szCs w:val="16"/>
+          <w:lang w:val="fr-CH"/>
         </w:rPr>
         <w:t xml:space="preserve"> parseDoubleQuote($val[</w:t>
       </w:r>
@@ -19002,6 +19022,7 @@
           <w:color w:val="D8FA3C"/>
           <w:sz w:val="16"/>
           <w:szCs w:val="16"/>
+          <w:lang w:val="fr-CH"/>
         </w:rPr>
         <w:t>10</w:t>
       </w:r>
@@ -19012,13 +19033,14 @@
           <w:color w:val="F8F8F8"/>
           <w:sz w:val="16"/>
           <w:szCs w:val="16"/>
+          <w:lang w:val="fr-CH"/>
         </w:rPr>
         <w:t>]);</w:t>
       </w:r>
     </w:p>
     <w:p>
       <w:pPr>
-        <w:pStyle w:val="HTMLPreformatted"/>
+        <w:pStyle w:val="PrformatHTML"/>
         <w:shd w:val="clear" w:color="auto" w:fill="404040" w:themeFill="text1" w:themeFillTint="BF"/>
         <w:rPr>
           <w:rFonts w:ascii="Consolas" w:hAnsi="Consolas"/>
@@ -19026,12 +19048,13 @@
           <w:color w:val="F8F8F8"/>
           <w:sz w:val="16"/>
           <w:szCs w:val="16"/>
-        </w:rPr>
-      </w:pPr>
-    </w:p>
-    <w:p>
-      <w:pPr>
-        <w:pStyle w:val="HTMLPreformatted"/>
+          <w:lang w:val="fr-CH"/>
+        </w:rPr>
+      </w:pPr>
+    </w:p>
+    <w:p>
+      <w:pPr>
+        <w:pStyle w:val="PrformatHTML"/>
         <w:shd w:val="clear" w:color="auto" w:fill="404040" w:themeFill="text1" w:themeFillTint="BF"/>
         <w:rPr>
           <w:rFonts w:ascii="Consolas" w:hAnsi="Consolas"/>
@@ -19039,6 +19062,7 @@
           <w:color w:val="F8F8F8"/>
           <w:sz w:val="16"/>
           <w:szCs w:val="16"/>
+          <w:lang w:val="fr-CH"/>
         </w:rPr>
       </w:pPr>
       <w:r>
@@ -19048,6 +19072,7 @@
           <w:color w:val="FBDE2D"/>
           <w:sz w:val="16"/>
           <w:szCs w:val="16"/>
+          <w:lang w:val="fr-CH"/>
         </w:rPr>
         <w:t xml:space="preserve">    if</w:t>
       </w:r>
@@ -19058,6 +19083,7 @@
           <w:color w:val="F8F8F8"/>
           <w:sz w:val="16"/>
           <w:szCs w:val="16"/>
+          <w:lang w:val="fr-CH"/>
         </w:rPr>
         <w:t>($genre</w:t>
       </w:r>
@@ -19068,6 +19094,7 @@
           <w:color w:val="FBDE2D"/>
           <w:sz w:val="16"/>
           <w:szCs w:val="16"/>
+          <w:lang w:val="fr-CH"/>
         </w:rPr>
         <w:t>!=</w:t>
       </w:r>
@@ -19078,6 +19105,7 @@
           <w:color w:val="61CE3C"/>
           <w:sz w:val="16"/>
           <w:szCs w:val="16"/>
+          <w:lang w:val="fr-CH"/>
         </w:rPr>
         <w:t>"NULL"</w:t>
       </w:r>
@@ -19088,13 +19116,14 @@
           <w:color w:val="F8F8F8"/>
           <w:sz w:val="16"/>
           <w:szCs w:val="16"/>
+          <w:lang w:val="fr-CH"/>
         </w:rPr>
         <w:t>){</w:t>
       </w:r>
     </w:p>
     <w:p>
       <w:pPr>
-        <w:pStyle w:val="HTMLPreformatted"/>
+        <w:pStyle w:val="PrformatHTML"/>
         <w:shd w:val="clear" w:color="auto" w:fill="404040" w:themeFill="text1" w:themeFillTint="BF"/>
         <w:rPr>
           <w:rFonts w:ascii="Consolas" w:hAnsi="Consolas"/>
@@ -19102,15 +19131,17 @@
           <w:color w:val="F8F8F8"/>
           <w:sz w:val="16"/>
           <w:szCs w:val="16"/>
-        </w:rPr>
-      </w:pPr>
-      <w:r>
-        <w:rPr>
-          <w:rFonts w:ascii="Consolas" w:hAnsi="Consolas"/>
-          <w:b/>
-          <w:color w:val="F8F8F8"/>
-          <w:sz w:val="16"/>
-          <w:szCs w:val="16"/>
+          <w:lang w:val="fr-CH"/>
+        </w:rPr>
+      </w:pPr>
+      <w:r>
+        <w:rPr>
+          <w:rFonts w:ascii="Consolas" w:hAnsi="Consolas"/>
+          <w:b/>
+          <w:color w:val="F8F8F8"/>
+          <w:sz w:val="16"/>
+          <w:szCs w:val="16"/>
+          <w:lang w:val="fr-CH"/>
         </w:rPr>
         <w:t xml:space="preserve">      $genre_array </w:t>
       </w:r>
@@ -19121,6 +19152,7 @@
           <w:color w:val="FBDE2D"/>
           <w:sz w:val="16"/>
           <w:szCs w:val="16"/>
+          <w:lang w:val="fr-CH"/>
         </w:rPr>
         <w:t>=</w:t>
       </w:r>
@@ -19131,13 +19163,14 @@
           <w:color w:val="F8F8F8"/>
           <w:sz w:val="16"/>
           <w:szCs w:val="16"/>
+          <w:lang w:val="fr-CH"/>
         </w:rPr>
         <w:t xml:space="preserve"> parseNames($genre);</w:t>
       </w:r>
     </w:p>
     <w:p>
       <w:pPr>
-        <w:pStyle w:val="HTMLPreformatted"/>
+        <w:pStyle w:val="PrformatHTML"/>
         <w:shd w:val="clear" w:color="auto" w:fill="404040" w:themeFill="text1" w:themeFillTint="BF"/>
         <w:rPr>
           <w:rFonts w:ascii="Consolas" w:hAnsi="Consolas"/>
@@ -19154,8 +19187,19 @@
           <w:color w:val="FBDE2D"/>
           <w:sz w:val="16"/>
           <w:szCs w:val="16"/>
-        </w:rPr>
-        <w:t xml:space="preserve">      foreach</w:t>
+          <w:lang w:val="fr-CH"/>
+        </w:rPr>
+        <w:t xml:space="preserve">      </w:t>
+      </w:r>
+      <w:r>
+        <w:rPr>
+          <w:rFonts w:ascii="Consolas" w:hAnsi="Consolas"/>
+          <w:b/>
+          <w:color w:val="FBDE2D"/>
+          <w:sz w:val="16"/>
+          <w:szCs w:val="16"/>
+        </w:rPr>
+        <w:t>foreach</w:t>
       </w:r>
       <w:r>
         <w:rPr>
@@ -19190,7 +19234,7 @@
     </w:p>
     <w:p>
       <w:pPr>
-        <w:pStyle w:val="HTMLPreformatted"/>
+        <w:pStyle w:val="PrformatHTML"/>
         <w:shd w:val="clear" w:color="auto" w:fill="404040" w:themeFill="text1" w:themeFillTint="BF"/>
         <w:rPr>
           <w:rFonts w:ascii="Consolas" w:hAnsi="Consolas"/>
@@ -19233,7 +19277,7 @@
     </w:p>
     <w:p>
       <w:pPr>
-        <w:pStyle w:val="HTMLPreformatted"/>
+        <w:pStyle w:val="PrformatHTML"/>
         <w:shd w:val="clear" w:color="auto" w:fill="404040" w:themeFill="text1" w:themeFillTint="BF"/>
         <w:rPr>
           <w:rFonts w:ascii="Consolas" w:hAnsi="Consolas"/>
@@ -19296,7 +19340,7 @@
     </w:p>
     <w:p>
       <w:pPr>
-        <w:pStyle w:val="HTMLPreformatted"/>
+        <w:pStyle w:val="PrformatHTML"/>
         <w:shd w:val="clear" w:color="auto" w:fill="404040" w:themeFill="text1" w:themeFillTint="BF"/>
         <w:rPr>
           <w:rFonts w:ascii="Consolas" w:hAnsi="Consolas"/>
@@ -19359,7 +19403,7 @@
     </w:p>
     <w:p>
       <w:pPr>
-        <w:pStyle w:val="HTMLPreformatted"/>
+        <w:pStyle w:val="PrformatHTML"/>
         <w:shd w:val="clear" w:color="auto" w:fill="404040" w:themeFill="text1" w:themeFillTint="BF"/>
         <w:rPr>
           <w:rFonts w:ascii="Consolas" w:hAnsi="Consolas"/>
@@ -19502,7 +19546,7 @@
     </w:p>
     <w:p>
       <w:pPr>
-        <w:pStyle w:val="HTMLPreformatted"/>
+        <w:pStyle w:val="PrformatHTML"/>
         <w:shd w:val="clear" w:color="auto" w:fill="404040" w:themeFill="text1" w:themeFillTint="BF"/>
         <w:rPr>
           <w:rFonts w:ascii="Consolas" w:hAnsi="Consolas"/>
@@ -19545,7 +19589,7 @@
     </w:p>
     <w:p>
       <w:pPr>
-        <w:pStyle w:val="HTMLPreformatted"/>
+        <w:pStyle w:val="PrformatHTML"/>
         <w:shd w:val="clear" w:color="auto" w:fill="404040" w:themeFill="text1" w:themeFillTint="BF"/>
         <w:rPr>
           <w:rFonts w:ascii="Consolas" w:hAnsi="Consolas"/>
@@ -19558,7 +19602,7 @@
     </w:p>
     <w:p>
       <w:pPr>
-        <w:pStyle w:val="HTMLPreformatted"/>
+        <w:pStyle w:val="PrformatHTML"/>
         <w:shd w:val="clear" w:color="auto" w:fill="404040" w:themeFill="text1" w:themeFillTint="BF"/>
         <w:rPr>
           <w:rFonts w:ascii="Consolas" w:hAnsi="Consolas"/>
@@ -19591,7 +19635,7 @@
     </w:p>
     <w:p>
       <w:pPr>
-        <w:pStyle w:val="HTMLPreformatted"/>
+        <w:pStyle w:val="PrformatHTML"/>
         <w:shd w:val="clear" w:color="auto" w:fill="404040" w:themeFill="text1" w:themeFillTint="BF"/>
         <w:rPr>
           <w:rFonts w:ascii="Consolas" w:hAnsi="Consolas"/>
@@ -19724,7 +19768,7 @@
     </w:p>
     <w:p>
       <w:pPr>
-        <w:pStyle w:val="HTMLPreformatted"/>
+        <w:pStyle w:val="PrformatHTML"/>
         <w:shd w:val="clear" w:color="auto" w:fill="404040" w:themeFill="text1" w:themeFillTint="BF"/>
         <w:rPr>
           <w:rFonts w:ascii="Consolas" w:hAnsi="Consolas"/>
@@ -19767,7 +19811,7 @@
     </w:p>
     <w:p>
       <w:pPr>
-        <w:pStyle w:val="HTMLPreformatted"/>
+        <w:pStyle w:val="PrformatHTML"/>
         <w:shd w:val="clear" w:color="auto" w:fill="404040" w:themeFill="text1" w:themeFillTint="BF"/>
         <w:rPr>
           <w:rFonts w:ascii="Consolas" w:hAnsi="Consolas"/>
@@ -19780,7 +19824,7 @@
     </w:p>
     <w:p>
       <w:pPr>
-        <w:pStyle w:val="HTMLPreformatted"/>
+        <w:pStyle w:val="PrformatHTML"/>
         <w:shd w:val="clear" w:color="auto" w:fill="404040" w:themeFill="text1" w:themeFillTint="BF"/>
         <w:rPr>
           <w:rFonts w:ascii="Consolas" w:hAnsi="Consolas"/>
@@ -19823,7 +19867,7 @@
     </w:p>
     <w:p>
       <w:pPr>
-        <w:pStyle w:val="HTMLPreformatted"/>
+        <w:pStyle w:val="PrformatHTML"/>
         <w:shd w:val="clear" w:color="auto" w:fill="404040" w:themeFill="text1" w:themeFillTint="BF"/>
         <w:rPr>
           <w:rFonts w:ascii="Consolas" w:hAnsi="Consolas"/>
@@ -19846,7 +19890,7 @@
     </w:p>
     <w:p>
       <w:pPr>
-        <w:pStyle w:val="HTMLPreformatted"/>
+        <w:pStyle w:val="PrformatHTML"/>
         <w:shd w:val="clear" w:color="auto" w:fill="404040" w:themeFill="text1" w:themeFillTint="BF"/>
         <w:rPr>
           <w:rFonts w:ascii="Consolas" w:hAnsi="Consolas"/>
@@ -19879,7 +19923,7 @@
     </w:p>
     <w:p>
       <w:pPr>
-        <w:pStyle w:val="HTMLPreformatted"/>
+        <w:pStyle w:val="PrformatHTML"/>
         <w:shd w:val="clear" w:color="auto" w:fill="404040" w:themeFill="text1" w:themeFillTint="BF"/>
         <w:rPr>
           <w:rFonts w:ascii="Consolas" w:hAnsi="Consolas"/>
@@ -19892,7 +19936,7 @@
     </w:p>
     <w:p>
       <w:pPr>
-        <w:pStyle w:val="HTMLPreformatted"/>
+        <w:pStyle w:val="PrformatHTML"/>
         <w:shd w:val="clear" w:color="auto" w:fill="404040" w:themeFill="text1" w:themeFillTint="BF"/>
         <w:rPr>
           <w:rFonts w:ascii="Consolas" w:hAnsi="Consolas"/>
@@ -20025,7 +20069,7 @@
     </w:p>
     <w:p>
       <w:pPr>
-        <w:pStyle w:val="HTMLPreformatted"/>
+        <w:pStyle w:val="PrformatHTML"/>
         <w:shd w:val="clear" w:color="auto" w:fill="404040" w:themeFill="text1" w:themeFillTint="BF"/>
         <w:rPr>
           <w:rFonts w:ascii="Consolas" w:hAnsi="Consolas"/>
@@ -20068,7 +20112,7 @@
     </w:p>
     <w:p>
       <w:pPr>
-        <w:pStyle w:val="HTMLPreformatted"/>
+        <w:pStyle w:val="PrformatHTML"/>
         <w:shd w:val="clear" w:color="auto" w:fill="404040" w:themeFill="text1" w:themeFillTint="BF"/>
         <w:rPr>
           <w:rFonts w:ascii="Consolas" w:hAnsi="Consolas"/>
@@ -20091,7 +20135,7 @@
     </w:p>
     <w:p>
       <w:pPr>
-        <w:pStyle w:val="HTMLPreformatted"/>
+        <w:pStyle w:val="PrformatHTML"/>
         <w:shd w:val="clear" w:color="auto" w:fill="404040" w:themeFill="text1" w:themeFillTint="BF"/>
         <w:rPr>
           <w:rFonts w:ascii="Consolas" w:hAnsi="Consolas"/>
@@ -20114,7 +20158,7 @@
     </w:p>
     <w:p>
       <w:pPr>
-        <w:pStyle w:val="HTMLPreformatted"/>
+        <w:pStyle w:val="PrformatHTML"/>
         <w:shd w:val="clear" w:color="auto" w:fill="404040" w:themeFill="text1" w:themeFillTint="BF"/>
         <w:rPr>
           <w:rFonts w:ascii="Consolas" w:hAnsi="Consolas"/>
@@ -20137,7 +20181,7 @@
     </w:p>
     <w:p>
       <w:pPr>
-        <w:pStyle w:val="HTMLPreformatted"/>
+        <w:pStyle w:val="PrformatHTML"/>
         <w:shd w:val="clear" w:color="auto" w:fill="404040" w:themeFill="text1" w:themeFillTint="BF"/>
         <w:rPr>
           <w:rFonts w:ascii="Consolas" w:hAnsi="Consolas"/>
@@ -20150,7 +20194,7 @@
     </w:p>
     <w:p>
       <w:pPr>
-        <w:pStyle w:val="HTMLPreformatted"/>
+        <w:pStyle w:val="PrformatHTML"/>
         <w:shd w:val="clear" w:color="auto" w:fill="404040" w:themeFill="text1" w:themeFillTint="BF"/>
         <w:rPr>
           <w:rFonts w:ascii="Consolas" w:hAnsi="Consolas"/>
@@ -20203,7 +20247,7 @@
     </w:p>
     <w:p>
       <w:pPr>
-        <w:pStyle w:val="HTMLPreformatted"/>
+        <w:pStyle w:val="PrformatHTML"/>
         <w:shd w:val="clear" w:color="auto" w:fill="404040" w:themeFill="text1" w:themeFillTint="BF"/>
         <w:rPr>
           <w:rFonts w:ascii="Consolas" w:hAnsi="Consolas"/>
@@ -20237,7 +20281,7 @@
     </w:p>
     <w:p>
       <w:pPr>
-        <w:pStyle w:val="HTMLPreformatted"/>
+        <w:pStyle w:val="PrformatHTML"/>
         <w:shd w:val="clear" w:color="auto" w:fill="404040" w:themeFill="text1" w:themeFillTint="BF"/>
         <w:rPr>
           <w:rFonts w:ascii="Consolas" w:hAnsi="Consolas"/>
@@ -20260,7 +20304,7 @@
     </w:p>
     <w:p>
       <w:pPr>
-        <w:pStyle w:val="HTMLPreformatted"/>
+        <w:pStyle w:val="PrformatHTML"/>
         <w:shd w:val="clear" w:color="auto" w:fill="404040" w:themeFill="text1" w:themeFillTint="BF"/>
         <w:rPr>
           <w:rFonts w:ascii="Consolas" w:hAnsi="Consolas"/>
@@ -20283,7 +20327,7 @@
     </w:p>
     <w:p>
       <w:pPr>
-        <w:pStyle w:val="HTMLPreformatted"/>
+        <w:pStyle w:val="PrformatHTML"/>
         <w:shd w:val="clear" w:color="auto" w:fill="404040" w:themeFill="text1" w:themeFillTint="BF"/>
         <w:rPr>
           <w:rFonts w:ascii="Consolas" w:hAnsi="Consolas"/>
@@ -20306,7 +20350,7 @@
     </w:p>
     <w:p>
       <w:pPr>
-        <w:pStyle w:val="HTMLPreformatted"/>
+        <w:pStyle w:val="PrformatHTML"/>
         <w:shd w:val="clear" w:color="auto" w:fill="404040" w:themeFill="text1" w:themeFillTint="BF"/>
         <w:rPr>
           <w:rFonts w:ascii="Consolas" w:hAnsi="Consolas"/>
@@ -20319,7 +20363,7 @@
     </w:p>
     <w:p>
       <w:pPr>
-        <w:pStyle w:val="HTMLPreformatted"/>
+        <w:pStyle w:val="PrformatHTML"/>
         <w:shd w:val="clear" w:color="auto" w:fill="404040" w:themeFill="text1" w:themeFillTint="BF"/>
         <w:rPr>
           <w:rFonts w:ascii="Consolas" w:hAnsi="Consolas"/>
@@ -20352,7 +20396,7 @@
     </w:p>
     <w:p>
       <w:pPr>
-        <w:pStyle w:val="HTMLPreformatted"/>
+        <w:pStyle w:val="PrformatHTML"/>
         <w:shd w:val="clear" w:color="auto" w:fill="404040" w:themeFill="text1" w:themeFillTint="BF"/>
         <w:rPr>
           <w:rFonts w:ascii="Consolas" w:hAnsi="Consolas"/>
@@ -20385,7 +20429,7 @@
     </w:p>
     <w:p>
       <w:pPr>
-        <w:pStyle w:val="HTMLPreformatted"/>
+        <w:pStyle w:val="PrformatHTML"/>
         <w:shd w:val="clear" w:color="auto" w:fill="404040" w:themeFill="text1" w:themeFillTint="BF"/>
         <w:rPr>
           <w:rFonts w:ascii="Consolas" w:hAnsi="Consolas"/>
@@ -20398,7 +20442,7 @@
     </w:p>
     <w:p>
       <w:pPr>
-        <w:pStyle w:val="HTMLPreformatted"/>
+        <w:pStyle w:val="PrformatHTML"/>
         <w:shd w:val="clear" w:color="auto" w:fill="404040" w:themeFill="text1" w:themeFillTint="BF"/>
         <w:rPr>
           <w:rFonts w:ascii="Consolas" w:hAnsi="Consolas"/>
@@ -20458,7 +20502,7 @@
         <w:rPr>
           <w:b/>
           <w:noProof/>
-          <w:lang w:eastAsia="ja-JP"/>
+          <w:lang w:val="fr-CH" w:eastAsia="ko-KR"/>
         </w:rPr>
         <w:drawing>
           <wp:inline distT="0" distB="0" distL="0" distR="0" wp14:anchorId="7B4524FC" wp14:editId="46E1A21C">
@@ -20518,7 +20562,7 @@
       <w:r>
         <w:rPr>
           <w:noProof/>
-          <w:lang w:eastAsia="ja-JP"/>
+          <w:lang w:val="fr-CH" w:eastAsia="ko-KR"/>
         </w:rPr>
         <w:drawing>
           <wp:inline distT="0" distB="0" distL="0" distR="0" wp14:anchorId="4500BEE1" wp14:editId="48A78BAA">
@@ -20617,7 +20661,7 @@
       <w:r>
         <w:rPr>
           <w:noProof/>
-          <w:lang w:eastAsia="ja-JP"/>
+          <w:lang w:val="fr-CH" w:eastAsia="ko-KR"/>
         </w:rPr>
         <w:lastRenderedPageBreak/>
         <w:drawing>
@@ -20675,7 +20719,7 @@
       <w:r>
         <w:rPr>
           <w:noProof/>
-          <w:lang w:eastAsia="ja-JP"/>
+          <w:lang w:val="fr-CH" w:eastAsia="ko-KR"/>
         </w:rPr>
         <w:drawing>
           <wp:inline distT="0" distB="0" distL="0" distR="0" wp14:anchorId="70E9DD25" wp14:editId="56D5BE2A">
@@ -20771,7 +20815,7 @@
     </w:p>
     <w:p>
       <w:pPr>
-        <w:pStyle w:val="Heading2"/>
+        <w:pStyle w:val="Titre2"/>
       </w:pPr>
       <w:r>
         <w:lastRenderedPageBreak/>
@@ -20780,12 +20824,12 @@
     </w:p>
     <w:p>
       <w:pPr>
-        <w:pStyle w:val="NoSpacing"/>
-      </w:pPr>
-    </w:p>
-    <w:p>
-      <w:pPr>
-        <w:pStyle w:val="NoSpacing"/>
+        <w:pStyle w:val="Sansinterligne"/>
+      </w:pPr>
+    </w:p>
+    <w:p>
+      <w:pPr>
+        <w:pStyle w:val="Sansinterligne"/>
       </w:pPr>
       <w:r>
         <w:t xml:space="preserve">Here are the 8 queries we were asked to implement in </w:t>
@@ -20793,20 +20837,18 @@
       <w:r>
         <w:t>My</w:t>
       </w:r>
-      <w:bookmarkStart w:id="0" w:name="_GoBack"/>
-      <w:bookmarkEnd w:id="0"/>
       <w:r>
         <w:t>SQL.</w:t>
       </w:r>
     </w:p>
     <w:p>
       <w:pPr>
-        <w:pStyle w:val="NoSpacing"/>
-      </w:pPr>
-    </w:p>
-    <w:p>
-      <w:pPr>
-        <w:pStyle w:val="NoSpacing"/>
+        <w:pStyle w:val="Sansinterligne"/>
+      </w:pPr>
+    </w:p>
+    <w:p>
+      <w:pPr>
+        <w:pStyle w:val="Sansinterligne"/>
       </w:pPr>
       <w:r>
         <w:t>For this first query we first select all the brand name possessing at least one indicia publisher from Belgium. We choose to get the name of the brand_group and the number of Belgian indicia it possesses. Then we simply sort the resulting table by number of indicia and get the name only.</w:t>
@@ -20814,7 +20856,7 @@
     </w:p>
     <w:p>
       <w:pPr>
-        <w:pStyle w:val="HTMLPreformatted"/>
+        <w:pStyle w:val="PrformatHTML"/>
         <w:shd w:val="clear" w:color="auto" w:fill="EDEDED" w:themeFill="accent3" w:themeFillTint="33"/>
         <w:rPr>
           <w:rFonts w:ascii="Consolas" w:hAnsi="Consolas"/>
@@ -20837,7 +20879,7 @@
     </w:p>
     <w:p>
       <w:pPr>
-        <w:pStyle w:val="HTMLPreformatted"/>
+        <w:pStyle w:val="PrformatHTML"/>
         <w:shd w:val="clear" w:color="auto" w:fill="EDEDED" w:themeFill="accent3" w:themeFillTint="33"/>
         <w:rPr>
           <w:rFonts w:ascii="Consolas" w:hAnsi="Consolas"/>
@@ -20900,7 +20942,7 @@
     </w:p>
     <w:p>
       <w:pPr>
-        <w:pStyle w:val="HTMLPreformatted"/>
+        <w:pStyle w:val="PrformatHTML"/>
         <w:shd w:val="clear" w:color="auto" w:fill="EDEDED" w:themeFill="accent3" w:themeFillTint="33"/>
         <w:rPr>
           <w:rFonts w:ascii="Consolas" w:hAnsi="Consolas"/>
@@ -20932,7 +20974,7 @@
     </w:p>
     <w:p>
       <w:pPr>
-        <w:pStyle w:val="HTMLPreformatted"/>
+        <w:pStyle w:val="PrformatHTML"/>
         <w:shd w:val="clear" w:color="auto" w:fill="EDEDED" w:themeFill="accent3" w:themeFillTint="33"/>
         <w:rPr>
           <w:rFonts w:ascii="Consolas" w:hAnsi="Consolas"/>
@@ -21013,7 +21055,7 @@
     </w:p>
     <w:p>
       <w:pPr>
-        <w:pStyle w:val="HTMLPreformatted"/>
+        <w:pStyle w:val="PrformatHTML"/>
         <w:shd w:val="clear" w:color="auto" w:fill="EDEDED" w:themeFill="accent3" w:themeFillTint="33"/>
         <w:rPr>
           <w:rFonts w:ascii="Consolas" w:hAnsi="Consolas"/>
@@ -21094,7 +21136,7 @@
     </w:p>
     <w:p>
       <w:pPr>
-        <w:pStyle w:val="HTMLPreformatted"/>
+        <w:pStyle w:val="PrformatHTML"/>
         <w:shd w:val="clear" w:color="auto" w:fill="EDEDED" w:themeFill="accent3" w:themeFillTint="33"/>
         <w:rPr>
           <w:rFonts w:ascii="Consolas" w:hAnsi="Consolas"/>
@@ -21135,7 +21177,7 @@
     </w:p>
     <w:p>
       <w:pPr>
-        <w:pStyle w:val="HTMLPreformatted"/>
+        <w:pStyle w:val="PrformatHTML"/>
         <w:shd w:val="clear" w:color="auto" w:fill="EDEDED" w:themeFill="accent3" w:themeFillTint="33"/>
         <w:rPr>
           <w:rFonts w:ascii="Consolas" w:hAnsi="Consolas"/>
@@ -21156,7 +21198,7 @@
     </w:p>
     <w:p>
       <w:pPr>
-        <w:pStyle w:val="HTMLPreformatted"/>
+        <w:pStyle w:val="PrformatHTML"/>
         <w:shd w:val="clear" w:color="auto" w:fill="EDEDED" w:themeFill="accent3" w:themeFillTint="33"/>
         <w:rPr>
           <w:rFonts w:ascii="Consolas" w:hAnsi="Consolas"/>
@@ -21177,7 +21219,7 @@
     </w:p>
     <w:p>
       <w:pPr>
-        <w:pStyle w:val="HTMLPreformatted"/>
+        <w:pStyle w:val="PrformatHTML"/>
         <w:shd w:val="clear" w:color="auto" w:fill="EDEDED" w:themeFill="accent3" w:themeFillTint="33"/>
         <w:rPr>
           <w:rFonts w:ascii="Consolas" w:hAnsi="Consolas"/>
@@ -21198,7 +21240,7 @@
     </w:p>
     <w:p>
       <w:pPr>
-        <w:pStyle w:val="HTMLPreformatted"/>
+        <w:pStyle w:val="PrformatHTML"/>
         <w:shd w:val="clear" w:color="auto" w:fill="EDEDED" w:themeFill="accent3" w:themeFillTint="33"/>
         <w:rPr>
           <w:rFonts w:ascii="Consolas" w:hAnsi="Consolas"/>
@@ -21328,7 +21370,7 @@
     </w:p>
     <w:p>
       <w:pPr>
-        <w:pStyle w:val="HTMLPreformatted"/>
+        <w:pStyle w:val="PrformatHTML"/>
         <w:shd w:val="clear" w:color="auto" w:fill="EDEDED" w:themeFill="accent3" w:themeFillTint="33"/>
         <w:rPr>
           <w:rFonts w:ascii="Consolas" w:hAnsi="Consolas"/>
@@ -21460,7 +21502,7 @@
     </w:p>
     <w:p>
       <w:pPr>
-        <w:pStyle w:val="HTMLPreformatted"/>
+        <w:pStyle w:val="PrformatHTML"/>
         <w:shd w:val="clear" w:color="auto" w:fill="EDEDED" w:themeFill="accent3" w:themeFillTint="33"/>
         <w:rPr>
           <w:rFonts w:ascii="Consolas" w:hAnsi="Consolas"/>
@@ -21592,7 +21634,7 @@
     </w:p>
     <w:p>
       <w:pPr>
-        <w:pStyle w:val="HTMLPreformatted"/>
+        <w:pStyle w:val="PrformatHTML"/>
         <w:shd w:val="clear" w:color="auto" w:fill="EDEDED" w:themeFill="accent3" w:themeFillTint="33"/>
         <w:rPr>
           <w:rFonts w:ascii="Consolas" w:hAnsi="Consolas"/>
@@ -21704,7 +21746,7 @@
     </w:p>
     <w:p>
       <w:pPr>
-        <w:pStyle w:val="HTMLPreformatted"/>
+        <w:pStyle w:val="PrformatHTML"/>
         <w:shd w:val="clear" w:color="auto" w:fill="EDEDED" w:themeFill="accent3" w:themeFillTint="33"/>
         <w:rPr>
           <w:rFonts w:ascii="Consolas" w:hAnsi="Consolas"/>
@@ -21776,7 +21818,7 @@
     </w:p>
     <w:p>
       <w:pPr>
-        <w:pStyle w:val="HTMLPreformatted"/>
+        <w:pStyle w:val="PrformatHTML"/>
         <w:shd w:val="clear" w:color="auto" w:fill="EDEDED" w:themeFill="accent3" w:themeFillTint="33"/>
         <w:rPr>
           <w:rFonts w:ascii="Consolas" w:hAnsi="Consolas"/>
@@ -21817,7 +21859,7 @@
     </w:p>
     <w:p>
       <w:pPr>
-        <w:pStyle w:val="HTMLPreformatted"/>
+        <w:pStyle w:val="PrformatHTML"/>
         <w:shd w:val="clear" w:color="auto" w:fill="EDEDED" w:themeFill="accent3" w:themeFillTint="33"/>
         <w:rPr>
           <w:rFonts w:ascii="Consolas" w:hAnsi="Consolas"/>
@@ -21880,12 +21922,12 @@
     </w:p>
     <w:p>
       <w:pPr>
-        <w:pStyle w:val="NoSpacing"/>
-      </w:pPr>
-    </w:p>
-    <w:p>
-      <w:pPr>
-        <w:pStyle w:val="NoSpacing"/>
+        <w:pStyle w:val="Sansinterligne"/>
+      </w:pPr>
+    </w:p>
+    <w:p>
+      <w:pPr>
+        <w:pStyle w:val="Sansinterligne"/>
       </w:pPr>
       <w:r>
         <w:t>For the query b), we simply use the chain AND rule to get all publishers from Denmark, in a straightforward fashion.</w:t>
@@ -21893,7 +21935,7 @@
     </w:p>
     <w:p>
       <w:pPr>
-        <w:pStyle w:val="HTMLPreformatted"/>
+        <w:pStyle w:val="PrformatHTML"/>
         <w:shd w:val="clear" w:color="auto" w:fill="EDEDED" w:themeFill="accent3" w:themeFillTint="33"/>
         <w:rPr>
           <w:rFonts w:ascii="Consolas" w:hAnsi="Consolas"/>
@@ -21916,7 +21958,7 @@
     </w:p>
     <w:p>
       <w:pPr>
-        <w:pStyle w:val="HTMLPreformatted"/>
+        <w:pStyle w:val="PrformatHTML"/>
         <w:shd w:val="clear" w:color="auto" w:fill="EDEDED" w:themeFill="accent3" w:themeFillTint="33"/>
         <w:rPr>
           <w:rFonts w:ascii="Consolas" w:hAnsi="Consolas"/>
@@ -22019,7 +22061,7 @@
     </w:p>
     <w:p>
       <w:pPr>
-        <w:pStyle w:val="HTMLPreformatted"/>
+        <w:pStyle w:val="PrformatHTML"/>
         <w:shd w:val="clear" w:color="auto" w:fill="EDEDED" w:themeFill="accent3" w:themeFillTint="33"/>
         <w:rPr>
           <w:rFonts w:ascii="Consolas" w:hAnsi="Consolas"/>
@@ -22051,7 +22093,7 @@
     </w:p>
     <w:p>
       <w:pPr>
-        <w:pStyle w:val="HTMLPreformatted"/>
+        <w:pStyle w:val="PrformatHTML"/>
         <w:shd w:val="clear" w:color="auto" w:fill="EDEDED" w:themeFill="accent3" w:themeFillTint="33"/>
         <w:rPr>
           <w:rFonts w:ascii="Consolas" w:hAnsi="Consolas"/>
@@ -22072,7 +22114,7 @@
     </w:p>
     <w:p>
       <w:pPr>
-        <w:pStyle w:val="HTMLPreformatted"/>
+        <w:pStyle w:val="PrformatHTML"/>
         <w:shd w:val="clear" w:color="auto" w:fill="EDEDED" w:themeFill="accent3" w:themeFillTint="33"/>
         <w:rPr>
           <w:rFonts w:ascii="Consolas" w:hAnsi="Consolas"/>
@@ -22093,7 +22135,7 @@
     </w:p>
     <w:p>
       <w:pPr>
-        <w:pStyle w:val="HTMLPreformatted"/>
+        <w:pStyle w:val="PrformatHTML"/>
         <w:shd w:val="clear" w:color="auto" w:fill="EDEDED" w:themeFill="accent3" w:themeFillTint="33"/>
         <w:rPr>
           <w:rFonts w:ascii="Consolas" w:hAnsi="Consolas"/>
@@ -22223,7 +22265,7 @@
     </w:p>
     <w:p>
       <w:pPr>
-        <w:pStyle w:val="HTMLPreformatted"/>
+        <w:pStyle w:val="PrformatHTML"/>
         <w:shd w:val="clear" w:color="auto" w:fill="EDEDED" w:themeFill="accent3" w:themeFillTint="33"/>
         <w:rPr>
           <w:rFonts w:ascii="Consolas" w:hAnsi="Consolas"/>
@@ -22355,7 +22397,7 @@
     </w:p>
     <w:p>
       <w:pPr>
-        <w:pStyle w:val="HTMLPreformatted"/>
+        <w:pStyle w:val="PrformatHTML"/>
         <w:shd w:val="clear" w:color="auto" w:fill="EDEDED" w:themeFill="accent3" w:themeFillTint="33"/>
         <w:rPr>
           <w:rFonts w:ascii="Consolas" w:hAnsi="Consolas"/>
@@ -22467,12 +22509,12 @@
     </w:p>
     <w:p>
       <w:pPr>
-        <w:pStyle w:val="NoSpacing"/>
-      </w:pPr>
-    </w:p>
-    <w:p>
-      <w:pPr>
-        <w:pStyle w:val="NoSpacing"/>
+        <w:pStyle w:val="Sansinterligne"/>
+      </w:pPr>
+    </w:p>
+    <w:p>
+      <w:pPr>
+        <w:pStyle w:val="Sansinterligne"/>
       </w:pPr>
       <w:r>
         <w:t>For querry c), the fashion is similar to b), we simply apply the chain rule, to get series from Switzerland and published in a magazine.</w:t>
@@ -22480,7 +22522,7 @@
     </w:p>
     <w:p>
       <w:pPr>
-        <w:pStyle w:val="HTMLPreformatted"/>
+        <w:pStyle w:val="PrformatHTML"/>
         <w:shd w:val="clear" w:color="auto" w:fill="EDEDED" w:themeFill="accent3" w:themeFillTint="33"/>
         <w:rPr>
           <w:rFonts w:ascii="Consolas" w:hAnsi="Consolas"/>
@@ -22503,7 +22545,7 @@
     </w:p>
     <w:p>
       <w:pPr>
-        <w:pStyle w:val="HTMLPreformatted"/>
+        <w:pStyle w:val="PrformatHTML"/>
         <w:shd w:val="clear" w:color="auto" w:fill="EDEDED" w:themeFill="accent3" w:themeFillTint="33"/>
         <w:rPr>
           <w:rFonts w:ascii="Consolas" w:hAnsi="Consolas"/>
@@ -22566,7 +22608,7 @@
     </w:p>
     <w:p>
       <w:pPr>
-        <w:pStyle w:val="HTMLPreformatted"/>
+        <w:pStyle w:val="PrformatHTML"/>
         <w:shd w:val="clear" w:color="auto" w:fill="EDEDED" w:themeFill="accent3" w:themeFillTint="33"/>
         <w:rPr>
           <w:rFonts w:ascii="Consolas" w:hAnsi="Consolas"/>
@@ -22598,7 +22640,7 @@
     </w:p>
     <w:p>
       <w:pPr>
-        <w:pStyle w:val="HTMLPreformatted"/>
+        <w:pStyle w:val="PrformatHTML"/>
         <w:shd w:val="clear" w:color="auto" w:fill="EDEDED" w:themeFill="accent3" w:themeFillTint="33"/>
         <w:rPr>
           <w:rFonts w:ascii="Consolas" w:hAnsi="Consolas"/>
@@ -22619,7 +22661,7 @@
     </w:p>
     <w:p>
       <w:pPr>
-        <w:pStyle w:val="HTMLPreformatted"/>
+        <w:pStyle w:val="PrformatHTML"/>
         <w:shd w:val="clear" w:color="auto" w:fill="EDEDED" w:themeFill="accent3" w:themeFillTint="33"/>
         <w:rPr>
           <w:rFonts w:ascii="Consolas" w:hAnsi="Consolas"/>
@@ -22640,7 +22682,7 @@
     </w:p>
     <w:p>
       <w:pPr>
-        <w:pStyle w:val="HTMLPreformatted"/>
+        <w:pStyle w:val="PrformatHTML"/>
         <w:shd w:val="clear" w:color="auto" w:fill="EDEDED" w:themeFill="accent3" w:themeFillTint="33"/>
         <w:rPr>
           <w:rFonts w:ascii="Consolas" w:hAnsi="Consolas"/>
@@ -22761,7 +22803,7 @@
     </w:p>
     <w:p>
       <w:pPr>
-        <w:pStyle w:val="HTMLPreformatted"/>
+        <w:pStyle w:val="PrformatHTML"/>
         <w:shd w:val="clear" w:color="auto" w:fill="EDEDED" w:themeFill="accent3" w:themeFillTint="33"/>
         <w:rPr>
           <w:rFonts w:ascii="Consolas" w:hAnsi="Consolas"/>
@@ -22893,7 +22935,7 @@
     </w:p>
     <w:p>
       <w:pPr>
-        <w:pStyle w:val="HTMLPreformatted"/>
+        <w:pStyle w:val="PrformatHTML"/>
         <w:shd w:val="clear" w:color="auto" w:fill="EDEDED" w:themeFill="accent3" w:themeFillTint="33"/>
         <w:rPr>
           <w:rFonts w:ascii="Consolas" w:hAnsi="Consolas"/>
@@ -23025,7 +23067,7 @@
     </w:p>
     <w:p>
       <w:pPr>
-        <w:pStyle w:val="HTMLPreformatted"/>
+        <w:pStyle w:val="PrformatHTML"/>
         <w:shd w:val="clear" w:color="auto" w:fill="EDEDED" w:themeFill="accent3" w:themeFillTint="33"/>
         <w:rPr>
           <w:rFonts w:ascii="Consolas" w:hAnsi="Consolas"/>
@@ -23115,12 +23157,12 @@
     </w:p>
     <w:p>
       <w:pPr>
-        <w:pStyle w:val="NoSpacing"/>
-      </w:pPr>
-    </w:p>
-    <w:p>
-      <w:pPr>
-        <w:pStyle w:val="NoSpacing"/>
+        <w:pStyle w:val="Sansinterligne"/>
+      </w:pPr>
+    </w:p>
+    <w:p>
+      <w:pPr>
+        <w:pStyle w:val="Sansinterligne"/>
       </w:pPr>
       <w:r>
         <w:lastRenderedPageBreak/>
@@ -23129,7 +23171,7 @@
     </w:p>
     <w:p>
       <w:pPr>
-        <w:pStyle w:val="HTMLPreformatted"/>
+        <w:pStyle w:val="PrformatHTML"/>
         <w:shd w:val="clear" w:color="auto" w:fill="EDEDED" w:themeFill="accent3" w:themeFillTint="33"/>
         <w:rPr>
           <w:rFonts w:ascii="Consolas" w:hAnsi="Consolas"/>
@@ -23152,7 +23194,7 @@
     </w:p>
     <w:p>
       <w:pPr>
-        <w:pStyle w:val="HTMLPreformatted"/>
+        <w:pStyle w:val="PrformatHTML"/>
         <w:shd w:val="clear" w:color="auto" w:fill="EDEDED" w:themeFill="accent3" w:themeFillTint="33"/>
         <w:rPr>
           <w:rFonts w:ascii="Consolas" w:hAnsi="Consolas"/>
@@ -23224,7 +23266,7 @@
     </w:p>
     <w:p>
       <w:pPr>
-        <w:pStyle w:val="HTMLPreformatted"/>
+        <w:pStyle w:val="PrformatHTML"/>
         <w:shd w:val="clear" w:color="auto" w:fill="EDEDED" w:themeFill="accent3" w:themeFillTint="33"/>
         <w:rPr>
           <w:rFonts w:ascii="Consolas" w:hAnsi="Consolas"/>
@@ -23251,12 +23293,12 @@
           <w:sz w:val="18"/>
           <w:szCs w:val="18"/>
         </w:rPr>
-        <w:t xml:space="preserve">    issue I,</w:t>
-      </w:r>
-    </w:p>
-    <w:p>
-      <w:pPr>
-        <w:pStyle w:val="HTMLPreformatted"/>
+        <w:t xml:space="preserve">    issue I</w:t>
+      </w:r>
+    </w:p>
+    <w:p>
+      <w:pPr>
+        <w:pStyle w:val="PrformatHTML"/>
         <w:shd w:val="clear" w:color="auto" w:fill="EDEDED" w:themeFill="accent3" w:themeFillTint="33"/>
         <w:rPr>
           <w:rFonts w:ascii="Consolas" w:hAnsi="Consolas"/>
@@ -23357,7 +23399,7 @@
     </w:p>
     <w:p>
       <w:pPr>
-        <w:pStyle w:val="HTMLPreformatted"/>
+        <w:pStyle w:val="PrformatHTML"/>
         <w:shd w:val="clear" w:color="auto" w:fill="EDEDED" w:themeFill="accent3" w:themeFillTint="33"/>
         <w:rPr>
           <w:rFonts w:ascii="Consolas" w:hAnsi="Consolas"/>
@@ -23422,12 +23464,12 @@
     </w:p>
     <w:p>
       <w:pPr>
-        <w:pStyle w:val="NoSpacing"/>
-      </w:pPr>
-    </w:p>
-    <w:p>
-      <w:pPr>
-        <w:pStyle w:val="NoSpacing"/>
+        <w:pStyle w:val="Sansinterligne"/>
+      </w:pPr>
+    </w:p>
+    <w:p>
+      <w:pPr>
+        <w:pStyle w:val="Sansinterligne"/>
       </w:pPr>
       <w:r>
         <w:t>We still are not sure about the query e), our result returns the number of series that have been published by some publisher, instead of separating them by indicia_publisher. The correct query should be quite similar but we had no time yet to figure out what’s wrong.</w:t>
@@ -23435,7 +23477,7 @@
     </w:p>
     <w:p>
       <w:pPr>
-        <w:pStyle w:val="HTMLPreformatted"/>
+        <w:pStyle w:val="PrformatHTML"/>
         <w:shd w:val="clear" w:color="auto" w:fill="EDEDED" w:themeFill="accent3" w:themeFillTint="33"/>
         <w:rPr>
           <w:rFonts w:ascii="Consolas" w:hAnsi="Consolas"/>
@@ -23458,7 +23500,7 @@
     </w:p>
     <w:p>
       <w:pPr>
-        <w:pStyle w:val="HTMLPreformatted"/>
+        <w:pStyle w:val="PrformatHTML"/>
         <w:shd w:val="clear" w:color="auto" w:fill="EDEDED" w:themeFill="accent3" w:themeFillTint="33"/>
         <w:rPr>
           <w:rFonts w:ascii="Consolas" w:hAnsi="Consolas"/>
@@ -23570,7 +23612,7 @@
     </w:p>
     <w:p>
       <w:pPr>
-        <w:pStyle w:val="HTMLPreformatted"/>
+        <w:pStyle w:val="PrformatHTML"/>
         <w:shd w:val="clear" w:color="auto" w:fill="EDEDED" w:themeFill="accent3" w:themeFillTint="33"/>
         <w:rPr>
           <w:rFonts w:ascii="Consolas" w:hAnsi="Consolas"/>
@@ -23602,7 +23644,7 @@
     </w:p>
     <w:p>
       <w:pPr>
-        <w:pStyle w:val="HTMLPreformatted"/>
+        <w:pStyle w:val="PrformatHTML"/>
         <w:shd w:val="clear" w:color="auto" w:fill="EDEDED" w:themeFill="accent3" w:themeFillTint="33"/>
         <w:rPr>
           <w:rFonts w:ascii="Consolas" w:hAnsi="Consolas"/>
@@ -23674,7 +23716,7 @@
     </w:p>
     <w:p>
       <w:pPr>
-        <w:pStyle w:val="HTMLPreformatted"/>
+        <w:pStyle w:val="PrformatHTML"/>
         <w:shd w:val="clear" w:color="auto" w:fill="EDEDED" w:themeFill="accent3" w:themeFillTint="33"/>
         <w:rPr>
           <w:rFonts w:ascii="Consolas" w:hAnsi="Consolas"/>
@@ -23715,7 +23757,7 @@
     </w:p>
     <w:p>
       <w:pPr>
-        <w:pStyle w:val="HTMLPreformatted"/>
+        <w:pStyle w:val="PrformatHTML"/>
         <w:shd w:val="clear" w:color="auto" w:fill="EDEDED" w:themeFill="accent3" w:themeFillTint="33"/>
         <w:rPr>
           <w:rFonts w:ascii="Consolas" w:hAnsi="Consolas"/>
@@ -23736,7 +23778,7 @@
     </w:p>
     <w:p>
       <w:pPr>
-        <w:pStyle w:val="HTMLPreformatted"/>
+        <w:pStyle w:val="PrformatHTML"/>
         <w:shd w:val="clear" w:color="auto" w:fill="EDEDED" w:themeFill="accent3" w:themeFillTint="33"/>
         <w:rPr>
           <w:rFonts w:ascii="Consolas" w:hAnsi="Consolas"/>
@@ -23757,7 +23799,7 @@
     </w:p>
     <w:p>
       <w:pPr>
-        <w:pStyle w:val="HTMLPreformatted"/>
+        <w:pStyle w:val="PrformatHTML"/>
         <w:shd w:val="clear" w:color="auto" w:fill="EDEDED" w:themeFill="accent3" w:themeFillTint="33"/>
         <w:rPr>
           <w:rFonts w:ascii="Consolas" w:hAnsi="Consolas"/>
@@ -23909,7 +23951,7 @@
     </w:p>
     <w:p>
       <w:pPr>
-        <w:pStyle w:val="HTMLPreformatted"/>
+        <w:pStyle w:val="PrformatHTML"/>
         <w:shd w:val="clear" w:color="auto" w:fill="EDEDED" w:themeFill="accent3" w:themeFillTint="33"/>
         <w:rPr>
           <w:rFonts w:ascii="Consolas" w:hAnsi="Consolas"/>
@@ -24041,7 +24083,7 @@
     </w:p>
     <w:p>
       <w:pPr>
-        <w:pStyle w:val="HTMLPreformatted"/>
+        <w:pStyle w:val="PrformatHTML"/>
         <w:shd w:val="clear" w:color="auto" w:fill="EDEDED" w:themeFill="accent3" w:themeFillTint="33"/>
         <w:rPr>
           <w:rFonts w:ascii="Consolas" w:hAnsi="Consolas"/>
@@ -24131,7 +24173,7 @@
     </w:p>
     <w:p>
       <w:pPr>
-        <w:pStyle w:val="HTMLPreformatted"/>
+        <w:pStyle w:val="PrformatHTML"/>
         <w:shd w:val="clear" w:color="auto" w:fill="EDEDED" w:themeFill="accent3" w:themeFillTint="33"/>
         <w:rPr>
           <w:rFonts w:ascii="Consolas" w:hAnsi="Consolas"/>
@@ -24172,7 +24214,7 @@
     </w:p>
     <w:p>
       <w:pPr>
-        <w:pStyle w:val="HTMLPreformatted"/>
+        <w:pStyle w:val="PrformatHTML"/>
         <w:shd w:val="clear" w:color="auto" w:fill="EDEDED" w:themeFill="accent3" w:themeFillTint="33"/>
         <w:rPr>
           <w:rFonts w:ascii="Consolas" w:hAnsi="Consolas"/>
@@ -24235,12 +24277,12 @@
     </w:p>
     <w:p>
       <w:pPr>
-        <w:pStyle w:val="NoSpacing"/>
-      </w:pPr>
-    </w:p>
-    <w:p>
-      <w:pPr>
-        <w:pStyle w:val="NoSpacing"/>
+        <w:pStyle w:val="Sansinterligne"/>
+      </w:pPr>
+    </w:p>
+    <w:p>
+      <w:pPr>
+        <w:pStyle w:val="Sansinterligne"/>
       </w:pPr>
       <w:r>
         <w:t>For query f), we first select all stories that have been reprinted at least once, and then regroup them by original story. Finally, we count how many times each original story has been reprinted and sort them according to that. We only print the names of the stories for aesthetical purposes.</w:t>
@@ -24248,7 +24290,7 @@
     </w:p>
     <w:p>
       <w:pPr>
-        <w:pStyle w:val="HTMLPreformatted"/>
+        <w:pStyle w:val="PrformatHTML"/>
         <w:shd w:val="clear" w:color="auto" w:fill="EDEDED" w:themeFill="accent3" w:themeFillTint="33"/>
         <w:rPr>
           <w:rFonts w:ascii="Consolas" w:hAnsi="Consolas"/>
@@ -24271,7 +24313,7 @@
     </w:p>
     <w:p>
       <w:pPr>
-        <w:pStyle w:val="HTMLPreformatted"/>
+        <w:pStyle w:val="PrformatHTML"/>
         <w:shd w:val="clear" w:color="auto" w:fill="EDEDED" w:themeFill="accent3" w:themeFillTint="33"/>
         <w:rPr>
           <w:rFonts w:ascii="Consolas" w:hAnsi="Consolas"/>
@@ -24334,7 +24376,7 @@
     </w:p>
     <w:p>
       <w:pPr>
-        <w:pStyle w:val="HTMLPreformatted"/>
+        <w:pStyle w:val="PrformatHTML"/>
         <w:shd w:val="clear" w:color="auto" w:fill="EDEDED" w:themeFill="accent3" w:themeFillTint="33"/>
         <w:rPr>
           <w:rFonts w:ascii="Consolas" w:hAnsi="Consolas"/>
@@ -24366,7 +24408,7 @@
     </w:p>
     <w:p>
       <w:pPr>
-        <w:pStyle w:val="HTMLPreformatted"/>
+        <w:pStyle w:val="PrformatHTML"/>
         <w:shd w:val="clear" w:color="auto" w:fill="EDEDED" w:themeFill="accent3" w:themeFillTint="33"/>
         <w:rPr>
           <w:rFonts w:ascii="Consolas" w:hAnsi="Consolas"/>
@@ -24387,7 +24429,7 @@
     </w:p>
     <w:p>
       <w:pPr>
-        <w:pStyle w:val="HTMLPreformatted"/>
+        <w:pStyle w:val="PrformatHTML"/>
         <w:shd w:val="clear" w:color="auto" w:fill="EDEDED" w:themeFill="accent3" w:themeFillTint="33"/>
         <w:rPr>
           <w:rFonts w:ascii="Consolas" w:hAnsi="Consolas"/>
@@ -24510,7 +24552,7 @@
     </w:p>
     <w:p>
       <w:pPr>
-        <w:pStyle w:val="HTMLPreformatted"/>
+        <w:pStyle w:val="PrformatHTML"/>
         <w:shd w:val="clear" w:color="auto" w:fill="EDEDED" w:themeFill="accent3" w:themeFillTint="33"/>
         <w:rPr>
           <w:rFonts w:ascii="Consolas" w:hAnsi="Consolas"/>
@@ -24573,7 +24615,7 @@
     </w:p>
     <w:p>
       <w:pPr>
-        <w:pStyle w:val="HTMLPreformatted"/>
+        <w:pStyle w:val="PrformatHTML"/>
         <w:shd w:val="clear" w:color="auto" w:fill="EDEDED" w:themeFill="accent3" w:themeFillTint="33"/>
         <w:rPr>
           <w:rFonts w:ascii="Consolas" w:hAnsi="Consolas"/>
@@ -24665,12 +24707,12 @@
     </w:p>
     <w:p>
       <w:pPr>
-        <w:pStyle w:val="NoSpacing"/>
-      </w:pPr>
-    </w:p>
-    <w:p>
-      <w:pPr>
-        <w:pStyle w:val="NoSpacing"/>
+        <w:pStyle w:val="Sansinterligne"/>
+      </w:pPr>
+    </w:p>
+    <w:p>
+      <w:pPr>
+        <w:pStyle w:val="Sansinterligne"/>
       </w:pPr>
       <w:r>
         <w:t>This query (g) was interesting since it uses the chain rule in a particular fashion. What we are seeking are artists who contributed to every part of the making of some story. That is, we want all artist who did color, write, draw and ink a story. We simply want an artist who did all 4 on a same story and a story who had all 4 done by a single artist.</w:t>
@@ -24678,7 +24720,7 @@
     </w:p>
     <w:p>
       <w:pPr>
-        <w:pStyle w:val="HTMLPreformatted"/>
+        <w:pStyle w:val="PrformatHTML"/>
         <w:shd w:val="clear" w:color="auto" w:fill="EDEDED" w:themeFill="accent3" w:themeFillTint="33"/>
         <w:rPr>
           <w:rFonts w:ascii="Consolas" w:hAnsi="Consolas"/>
@@ -24701,7 +24743,7 @@
     </w:p>
     <w:p>
       <w:pPr>
-        <w:pStyle w:val="HTMLPreformatted"/>
+        <w:pStyle w:val="PrformatHTML"/>
         <w:shd w:val="clear" w:color="auto" w:fill="EDEDED" w:themeFill="accent3" w:themeFillTint="33"/>
         <w:rPr>
           <w:rFonts w:ascii="Consolas" w:hAnsi="Consolas"/>
@@ -24764,7 +24806,7 @@
     </w:p>
     <w:p>
       <w:pPr>
-        <w:pStyle w:val="HTMLPreformatted"/>
+        <w:pStyle w:val="PrformatHTML"/>
         <w:shd w:val="clear" w:color="auto" w:fill="EDEDED" w:themeFill="accent3" w:themeFillTint="33"/>
         <w:rPr>
           <w:rFonts w:ascii="Consolas" w:hAnsi="Consolas"/>
@@ -24796,7 +24838,7 @@
     </w:p>
     <w:p>
       <w:pPr>
-        <w:pStyle w:val="HTMLPreformatted"/>
+        <w:pStyle w:val="PrformatHTML"/>
         <w:shd w:val="clear" w:color="auto" w:fill="EDEDED" w:themeFill="accent3" w:themeFillTint="33"/>
         <w:rPr>
           <w:rFonts w:ascii="Consolas" w:hAnsi="Consolas"/>
@@ -24817,7 +24859,7 @@
     </w:p>
     <w:p>
       <w:pPr>
-        <w:pStyle w:val="HTMLPreformatted"/>
+        <w:pStyle w:val="PrformatHTML"/>
         <w:shd w:val="clear" w:color="auto" w:fill="EDEDED" w:themeFill="accent3" w:themeFillTint="33"/>
         <w:rPr>
           <w:rFonts w:ascii="Consolas" w:hAnsi="Consolas"/>
@@ -24838,7 +24880,7 @@
     </w:p>
     <w:p>
       <w:pPr>
-        <w:pStyle w:val="HTMLPreformatted"/>
+        <w:pStyle w:val="PrformatHTML"/>
         <w:shd w:val="clear" w:color="auto" w:fill="EDEDED" w:themeFill="accent3" w:themeFillTint="33"/>
         <w:rPr>
           <w:rFonts w:ascii="Consolas" w:hAnsi="Consolas"/>
@@ -24854,12 +24896,30 @@
           <w:sz w:val="18"/>
           <w:szCs w:val="18"/>
         </w:rPr>
-        <w:t xml:space="preserve">        has_color C,</w:t>
-      </w:r>
-    </w:p>
-    <w:p>
-      <w:pPr>
-        <w:pStyle w:val="HTMLPreformatted"/>
+        <w:t xml:space="preserve">        has_color</w:t>
+      </w:r>
+      <w:r>
+        <w:rPr>
+          <w:rFonts w:ascii="Consolas" w:hAnsi="Consolas"/>
+          <w:color w:val="000000"/>
+          <w:sz w:val="18"/>
+          <w:szCs w:val="18"/>
+        </w:rPr>
+        <w:t>s</w:t>
+      </w:r>
+      <w:r>
+        <w:rPr>
+          <w:rFonts w:ascii="Consolas" w:hAnsi="Consolas"/>
+          <w:color w:val="000000"/>
+          <w:sz w:val="18"/>
+          <w:szCs w:val="18"/>
+        </w:rPr>
+        <w:t xml:space="preserve"> C,</w:t>
+      </w:r>
+    </w:p>
+    <w:p>
+      <w:pPr>
+        <w:pStyle w:val="PrformatHTML"/>
         <w:shd w:val="clear" w:color="auto" w:fill="EDEDED" w:themeFill="accent3" w:themeFillTint="33"/>
         <w:rPr>
           <w:rFonts w:ascii="Consolas" w:hAnsi="Consolas"/>
@@ -24875,12 +24935,21 @@
           <w:sz w:val="18"/>
           <w:szCs w:val="18"/>
         </w:rPr>
-        <w:t xml:space="preserve">        has_inked I,</w:t>
-      </w:r>
-    </w:p>
-    <w:p>
-      <w:pPr>
-        <w:pStyle w:val="HTMLPreformatted"/>
+        <w:t xml:space="preserve">        has_inks</w:t>
+      </w:r>
+      <w:r>
+        <w:rPr>
+          <w:rFonts w:ascii="Consolas" w:hAnsi="Consolas"/>
+          <w:color w:val="000000"/>
+          <w:sz w:val="18"/>
+          <w:szCs w:val="18"/>
+        </w:rPr>
+        <w:t xml:space="preserve"> I,</w:t>
+      </w:r>
+    </w:p>
+    <w:p>
+      <w:pPr>
+        <w:pStyle w:val="PrformatHTML"/>
         <w:shd w:val="clear" w:color="auto" w:fill="EDEDED" w:themeFill="accent3" w:themeFillTint="33"/>
         <w:rPr>
           <w:rFonts w:ascii="Consolas" w:hAnsi="Consolas"/>
@@ -24901,7 +24970,7 @@
     </w:p>
     <w:p>
       <w:pPr>
-        <w:pStyle w:val="HTMLPreformatted"/>
+        <w:pStyle w:val="PrformatHTML"/>
         <w:shd w:val="clear" w:color="auto" w:fill="EDEDED" w:themeFill="accent3" w:themeFillTint="33"/>
         <w:rPr>
           <w:rFonts w:ascii="Consolas" w:hAnsi="Consolas"/>
@@ -25044,7 +25113,7 @@
     </w:p>
     <w:p>
       <w:pPr>
-        <w:pStyle w:val="HTMLPreformatted"/>
+        <w:pStyle w:val="PrformatHTML"/>
         <w:shd w:val="clear" w:color="auto" w:fill="EDEDED" w:themeFill="accent3" w:themeFillTint="33"/>
         <w:rPr>
           <w:rFonts w:ascii="Consolas" w:hAnsi="Consolas"/>
@@ -25176,7 +25245,7 @@
     </w:p>
     <w:p>
       <w:pPr>
-        <w:pStyle w:val="HTMLPreformatted"/>
+        <w:pStyle w:val="PrformatHTML"/>
         <w:shd w:val="clear" w:color="auto" w:fill="EDEDED" w:themeFill="accent3" w:themeFillTint="33"/>
         <w:rPr>
           <w:rFonts w:ascii="Consolas" w:hAnsi="Consolas"/>
@@ -25309,7 +25378,7 @@
     </w:p>
     <w:p>
       <w:pPr>
-        <w:pStyle w:val="HTMLPreformatted"/>
+        <w:pStyle w:val="PrformatHTML"/>
         <w:shd w:val="clear" w:color="auto" w:fill="EDEDED" w:themeFill="accent3" w:themeFillTint="33"/>
         <w:rPr>
           <w:rFonts w:ascii="Consolas" w:hAnsi="Consolas"/>
@@ -25441,7 +25510,7 @@
     </w:p>
     <w:p>
       <w:pPr>
-        <w:pStyle w:val="HTMLPreformatted"/>
+        <w:pStyle w:val="PrformatHTML"/>
         <w:shd w:val="clear" w:color="auto" w:fill="EDEDED" w:themeFill="accent3" w:themeFillTint="33"/>
         <w:rPr>
           <w:rFonts w:ascii="Consolas" w:hAnsi="Consolas"/>
@@ -25573,7 +25642,7 @@
     </w:p>
     <w:p>
       <w:pPr>
-        <w:pStyle w:val="HTMLPreformatted"/>
+        <w:pStyle w:val="PrformatHTML"/>
         <w:shd w:val="clear" w:color="auto" w:fill="EDEDED" w:themeFill="accent3" w:themeFillTint="33"/>
         <w:rPr>
           <w:rFonts w:ascii="Consolas" w:hAnsi="Consolas"/>
@@ -25705,7 +25774,7 @@
     </w:p>
     <w:p>
       <w:pPr>
-        <w:pStyle w:val="HTMLPreformatted"/>
+        <w:pStyle w:val="PrformatHTML"/>
         <w:shd w:val="clear" w:color="auto" w:fill="EDEDED" w:themeFill="accent3" w:themeFillTint="33"/>
         <w:rPr>
           <w:rFonts w:ascii="Consolas" w:hAnsi="Consolas"/>
@@ -25837,7 +25906,7 @@
     </w:p>
     <w:p>
       <w:pPr>
-        <w:pStyle w:val="HTMLPreformatted"/>
+        <w:pStyle w:val="PrformatHTML"/>
         <w:shd w:val="clear" w:color="auto" w:fill="EDEDED" w:themeFill="accent3" w:themeFillTint="33"/>
         <w:rPr>
           <w:rFonts w:ascii="Consolas" w:hAnsi="Consolas"/>
@@ -25958,12 +26027,12 @@
     </w:p>
     <w:p>
       <w:pPr>
-        <w:pStyle w:val="NoSpacing"/>
-      </w:pPr>
-    </w:p>
-    <w:p>
-      <w:pPr>
-        <w:pStyle w:val="NoSpacing"/>
+        <w:pStyle w:val="Sansinterligne"/>
+      </w:pPr>
+    </w:p>
+    <w:p>
+      <w:pPr>
+        <w:pStyle w:val="Sansinterligne"/>
       </w:pPr>
       <w:r>
         <w:t xml:space="preserve">For the last query h), </w:t>
@@ -25974,7 +26043,7 @@
     </w:p>
     <w:p>
       <w:pPr>
-        <w:pStyle w:val="NoSpacing"/>
+        <w:pStyle w:val="Sansinterligne"/>
       </w:pPr>
       <w:r>
         <w:t>Then, we simply say we want Batman to be in the non-featured characters. Note the utilization of the command LIKE in order to seek for all strings containing “Batman”.</w:t>
@@ -25982,7 +26051,7 @@
     </w:p>
     <w:p>
       <w:pPr>
-        <w:pStyle w:val="HTMLPreformatted"/>
+        <w:pStyle w:val="PrformatHTML"/>
         <w:shd w:val="clear" w:color="auto" w:fill="EDEDED" w:themeFill="accent3" w:themeFillTint="33"/>
         <w:rPr>
           <w:rFonts w:ascii="Consolas" w:hAnsi="Consolas"/>
@@ -26005,7 +26074,7 @@
     </w:p>
     <w:p>
       <w:pPr>
-        <w:pStyle w:val="HTMLPreformatted"/>
+        <w:pStyle w:val="PrformatHTML"/>
         <w:shd w:val="clear" w:color="auto" w:fill="EDEDED" w:themeFill="accent3" w:themeFillTint="33"/>
         <w:rPr>
           <w:rFonts w:ascii="Consolas" w:hAnsi="Consolas"/>
@@ -26068,7 +26137,7 @@
     </w:p>
     <w:p>
       <w:pPr>
-        <w:pStyle w:val="HTMLPreformatted"/>
+        <w:pStyle w:val="PrformatHTML"/>
         <w:shd w:val="clear" w:color="auto" w:fill="EDEDED" w:themeFill="accent3" w:themeFillTint="33"/>
         <w:rPr>
           <w:rFonts w:ascii="Consolas" w:hAnsi="Consolas"/>
@@ -26100,7 +26169,7 @@
     </w:p>
     <w:p>
       <w:pPr>
-        <w:pStyle w:val="HTMLPreformatted"/>
+        <w:pStyle w:val="PrformatHTML"/>
         <w:shd w:val="clear" w:color="auto" w:fill="EDEDED" w:themeFill="accent3" w:themeFillTint="33"/>
         <w:rPr>
           <w:rFonts w:ascii="Consolas" w:hAnsi="Consolas"/>
@@ -26116,12 +26185,30 @@
           <w:sz w:val="18"/>
           <w:szCs w:val="18"/>
         </w:rPr>
-        <w:t xml:space="preserve">        character C, </w:t>
-      </w:r>
-    </w:p>
-    <w:p>
-      <w:pPr>
-        <w:pStyle w:val="HTMLPreformatted"/>
+        <w:t xml:space="preserve">        character</w:t>
+      </w:r>
+      <w:r>
+        <w:rPr>
+          <w:rFonts w:ascii="Consolas" w:hAnsi="Consolas"/>
+          <w:color w:val="000000"/>
+          <w:sz w:val="18"/>
+          <w:szCs w:val="18"/>
+        </w:rPr>
+        <w:t>s</w:t>
+      </w:r>
+      <w:r>
+        <w:rPr>
+          <w:rFonts w:ascii="Consolas" w:hAnsi="Consolas"/>
+          <w:color w:val="000000"/>
+          <w:sz w:val="18"/>
+          <w:szCs w:val="18"/>
+        </w:rPr>
+        <w:t xml:space="preserve"> C, </w:t>
+      </w:r>
+    </w:p>
+    <w:p>
+      <w:pPr>
+        <w:pStyle w:val="PrformatHTML"/>
         <w:shd w:val="clear" w:color="auto" w:fill="EDEDED" w:themeFill="accent3" w:themeFillTint="33"/>
         <w:rPr>
           <w:rFonts w:ascii="Consolas" w:hAnsi="Consolas"/>
@@ -26142,7 +26229,7 @@
     </w:p>
     <w:p>
       <w:pPr>
-        <w:pStyle w:val="HTMLPreformatted"/>
+        <w:pStyle w:val="PrformatHTML"/>
         <w:shd w:val="clear" w:color="auto" w:fill="EDEDED" w:themeFill="accent3" w:themeFillTint="33"/>
         <w:rPr>
           <w:rFonts w:ascii="Consolas" w:hAnsi="Consolas"/>
@@ -26292,7 +26379,7 @@
     </w:p>
     <w:p>
       <w:pPr>
-        <w:pStyle w:val="HTMLPreformatted"/>
+        <w:pStyle w:val="PrformatHTML"/>
         <w:shd w:val="clear" w:color="auto" w:fill="EDEDED" w:themeFill="accent3" w:themeFillTint="33"/>
         <w:rPr>
           <w:rFonts w:ascii="Consolas" w:hAnsi="Consolas"/>
@@ -26333,7 +26420,7 @@
     </w:p>
     <w:p>
       <w:pPr>
-        <w:pStyle w:val="HTMLPreformatted"/>
+        <w:pStyle w:val="PrformatHTML"/>
         <w:shd w:val="clear" w:color="auto" w:fill="EDEDED" w:themeFill="accent3" w:themeFillTint="33"/>
         <w:rPr>
           <w:rFonts w:ascii="Consolas" w:hAnsi="Consolas"/>
@@ -26465,7 +26552,7 @@
     </w:p>
     <w:p>
       <w:pPr>
-        <w:pStyle w:val="HTMLPreformatted"/>
+        <w:pStyle w:val="PrformatHTML"/>
         <w:shd w:val="clear" w:color="auto" w:fill="EDEDED" w:themeFill="accent3" w:themeFillTint="33"/>
         <w:rPr>
           <w:rFonts w:ascii="Consolas" w:hAnsi="Consolas"/>
@@ -26497,7 +26584,7 @@
     </w:p>
     <w:p>
       <w:pPr>
-        <w:pStyle w:val="HTMLPreformatted"/>
+        <w:pStyle w:val="PrformatHTML"/>
         <w:shd w:val="clear" w:color="auto" w:fill="EDEDED" w:themeFill="accent3" w:themeFillTint="33"/>
         <w:rPr>
           <w:rFonts w:ascii="Consolas" w:hAnsi="Consolas"/>
@@ -26544,7 +26631,20 @@
           <w:sz w:val="18"/>
           <w:szCs w:val="18"/>
         </w:rPr>
-        <w:t>characters_id</w:t>
+        <w:t>character</w:t>
+      </w:r>
+      <w:bookmarkStart w:id="0" w:name="_GoBack"/>
+      <w:bookmarkEnd w:id="0"/>
+      <w:r>
+        <w:rPr>
+          <w:rFonts w:ascii="Consolas" w:hAnsi="Consolas"/>
+          <w:b/>
+          <w:bCs/>
+          <w:color w:val="C5060B"/>
+          <w:sz w:val="18"/>
+          <w:szCs w:val="18"/>
+        </w:rPr>
+        <w:t>_id</w:t>
       </w:r>
       <w:r>
         <w:rPr>
@@ -26629,7 +26729,7 @@
     </w:p>
     <w:p>
       <w:pPr>
-        <w:pStyle w:val="HTMLPreformatted"/>
+        <w:pStyle w:val="PrformatHTML"/>
         <w:shd w:val="clear" w:color="auto" w:fill="EDEDED" w:themeFill="accent3" w:themeFillTint="33"/>
         <w:rPr>
           <w:rFonts w:ascii="Consolas" w:hAnsi="Consolas"/>
@@ -26761,7 +26861,7 @@
     </w:p>
     <w:p>
       <w:pPr>
-        <w:pStyle w:val="HTMLPreformatted"/>
+        <w:pStyle w:val="PrformatHTML"/>
         <w:shd w:val="clear" w:color="auto" w:fill="EDEDED" w:themeFill="accent3" w:themeFillTint="33"/>
         <w:rPr>
           <w:rFonts w:ascii="Consolas" w:hAnsi="Consolas"/>
@@ -26851,12 +26951,12 @@
     </w:p>
     <w:p>
       <w:pPr>
-        <w:pStyle w:val="NoSpacing"/>
-      </w:pPr>
-    </w:p>
-    <w:p>
-      <w:pPr>
-        <w:pStyle w:val="Heading2"/>
+        <w:pStyle w:val="Sansinterligne"/>
+      </w:pPr>
+    </w:p>
+    <w:p>
+      <w:pPr>
+        <w:pStyle w:val="Titre2"/>
       </w:pPr>
       <w:bookmarkStart w:id="1" w:name="_Toc447620653"/>
       <w:r>
@@ -26866,12 +26966,12 @@
     </w:p>
     <w:p>
       <w:pPr>
-        <w:pStyle w:val="NoSpacing"/>
+        <w:pStyle w:val="Sansinterligne"/>
       </w:pPr>
       <w:r>
         <w:rPr>
           <w:noProof/>
-          <w:lang w:eastAsia="ja-JP"/>
+          <w:lang w:val="fr-CH" w:eastAsia="ko-KR"/>
         </w:rPr>
         <w:drawing>
           <wp:inline distT="0" distB="0" distL="0" distR="0" wp14:anchorId="101F4F44" wp14:editId="50598569">
@@ -26918,7 +27018,7 @@
     </w:p>
     <w:p>
       <w:pPr>
-        <w:pStyle w:val="NoSpacing"/>
+        <w:pStyle w:val="Sansinterligne"/>
       </w:pPr>
       <w:r>
         <w:t xml:space="preserve">The interface is very basic as for now, you can simply choose between all query modes. The first and last name fields will obviously be replaces by a more various, table dependent multi-choice spinner. </w:t>
@@ -26926,7 +27026,7 @@
     </w:p>
     <w:p>
       <w:pPr>
-        <w:pStyle w:val="Heading2"/>
+        <w:pStyle w:val="Titre2"/>
       </w:pPr>
       <w:bookmarkStart w:id="2" w:name="_Toc447620656"/>
       <w:r>
@@ -26936,7 +27036,7 @@
     </w:p>
     <w:p>
       <w:pPr>
-        <w:pStyle w:val="NoSpacing"/>
+        <w:pStyle w:val="Sansinterligne"/>
       </w:pPr>
       <w:r>
         <w:t>We all worked 33%.</w:t>
@@ -26958,7 +27058,7 @@
 </file>
 
 <file path=word/endnotes.xml><?xml version="1.0" encoding="utf-8"?>
-<w:endnotes xmlns:wpc="http://schemas.microsoft.com/office/word/2010/wordprocessingCanvas" xmlns:cx="http://schemas.microsoft.com/office/drawing/2014/chartex" xmlns:cx1="http://schemas.microsoft.com/office/drawing/2015/9/8/chartex" xmlns:cx2="http://schemas.microsoft.com/office/drawing/2015/10/21/chartex" xmlns:cx3="http://schemas.microsoft.com/office/drawing/2016/5/9/chartex" xmlns:cx4="http://schemas.microsoft.com/office/drawing/2016/5/10/chartex" xmlns:cx5="http://schemas.microsoft.com/office/drawing/2016/5/11/chartex" xmlns:cx6="http://schemas.microsoft.com/office/drawing/2016/5/12/chartex" xmlns:cx7="http://schemas.microsoft.com/office/drawing/2016/5/13/chartex" xmlns:cx8="http://schemas.microsoft.com/office/drawing/2016/5/14/chartex" xmlns:mc="http://schemas.openxmlformats.org/markup-compatibility/2006" xmlns:o="urn:schemas-microsoft-com:office:office" xmlns:r="http://schemas.openxmlformats.org/officeDocument/2006/relationships" xmlns:m="http://schemas.openxmlformats.org/officeDocument/2006/math" xmlns:v="urn:schemas-microsoft-com:vml" xmlns:wp14="http://schemas.microsoft.com/office/word/2010/wordprocessingDrawing" xmlns:wp="http://schemas.openxmlformats.org/drawingml/2006/wordprocessingDrawing" xmlns:w10="urn:schemas-microsoft-com:office:word" xmlns:w="http://schemas.openxmlformats.org/wordprocessingml/2006/main" xmlns:w14="http://schemas.microsoft.com/office/word/2010/wordml" xmlns:w15="http://schemas.microsoft.com/office/word/2012/wordml" xmlns:w16se="http://schemas.microsoft.com/office/word/2015/wordml/symex" xmlns:wpg="http://schemas.microsoft.com/office/word/2010/wordprocessingGroup" xmlns:wpi="http://schemas.microsoft.com/office/word/2010/wordprocessingInk" xmlns:wne="http://schemas.microsoft.com/office/word/2006/wordml" xmlns:wps="http://schemas.microsoft.com/office/word/2010/wordprocessingShape" mc:Ignorable="w14 w15 w16se wp14">
+<w:endnotes xmlns:wpc="http://schemas.microsoft.com/office/word/2010/wordprocessingCanvas" xmlns:mc="http://schemas.openxmlformats.org/markup-compatibility/2006" xmlns:o="urn:schemas-microsoft-com:office:office" xmlns:r="http://schemas.openxmlformats.org/officeDocument/2006/relationships" xmlns:m="http://schemas.openxmlformats.org/officeDocument/2006/math" xmlns:v="urn:schemas-microsoft-com:vml" xmlns:wp14="http://schemas.microsoft.com/office/word/2010/wordprocessingDrawing" xmlns:wp="http://schemas.openxmlformats.org/drawingml/2006/wordprocessingDrawing" xmlns:w10="urn:schemas-microsoft-com:office:word" xmlns:w="http://schemas.openxmlformats.org/wordprocessingml/2006/main" xmlns:w14="http://schemas.microsoft.com/office/word/2010/wordml" xmlns:w15="http://schemas.microsoft.com/office/word/2012/wordml" xmlns:wpg="http://schemas.microsoft.com/office/word/2010/wordprocessingGroup" xmlns:wpi="http://schemas.microsoft.com/office/word/2010/wordprocessingInk" xmlns:wne="http://schemas.microsoft.com/office/word/2006/wordml" xmlns:wps="http://schemas.microsoft.com/office/word/2010/wordprocessingShape" mc:Ignorable="w14 w15 wp14">
   <w:endnote w:type="separator" w:id="-1">
     <w:p>
       <w:pPr>
@@ -26983,7 +27083,7 @@
 </file>
 
 <file path=word/footnotes.xml><?xml version="1.0" encoding="utf-8"?>
-<w:footnotes xmlns:wpc="http://schemas.microsoft.com/office/word/2010/wordprocessingCanvas" xmlns:cx="http://schemas.microsoft.com/office/drawing/2014/chartex" xmlns:cx1="http://schemas.microsoft.com/office/drawing/2015/9/8/chartex" xmlns:cx2="http://schemas.microsoft.com/office/drawing/2015/10/21/chartex" xmlns:cx3="http://schemas.microsoft.com/office/drawing/2016/5/9/chartex" xmlns:cx4="http://schemas.microsoft.com/office/drawing/2016/5/10/chartex" xmlns:cx5="http://schemas.microsoft.com/office/drawing/2016/5/11/chartex" xmlns:cx6="http://schemas.microsoft.com/office/drawing/2016/5/12/chartex" xmlns:cx7="http://schemas.microsoft.com/office/drawing/2016/5/13/chartex" xmlns:cx8="http://schemas.microsoft.com/office/drawing/2016/5/14/chartex" xmlns:mc="http://schemas.openxmlformats.org/markup-compatibility/2006" xmlns:o="urn:schemas-microsoft-com:office:office" xmlns:r="http://schemas.openxmlformats.org/officeDocument/2006/relationships" xmlns:m="http://schemas.openxmlformats.org/officeDocument/2006/math" xmlns:v="urn:schemas-microsoft-com:vml" xmlns:wp14="http://schemas.microsoft.com/office/word/2010/wordprocessingDrawing" xmlns:wp="http://schemas.openxmlformats.org/drawingml/2006/wordprocessingDrawing" xmlns:w10="urn:schemas-microsoft-com:office:word" xmlns:w="http://schemas.openxmlformats.org/wordprocessingml/2006/main" xmlns:w14="http://schemas.microsoft.com/office/word/2010/wordml" xmlns:w15="http://schemas.microsoft.com/office/word/2012/wordml" xmlns:w16se="http://schemas.microsoft.com/office/word/2015/wordml/symex" xmlns:wpg="http://schemas.microsoft.com/office/word/2010/wordprocessingGroup" xmlns:wpi="http://schemas.microsoft.com/office/word/2010/wordprocessingInk" xmlns:wne="http://schemas.microsoft.com/office/word/2006/wordml" xmlns:wps="http://schemas.microsoft.com/office/word/2010/wordprocessingShape" mc:Ignorable="w14 w15 w16se wp14">
+<w:footnotes xmlns:wpc="http://schemas.microsoft.com/office/word/2010/wordprocessingCanvas" xmlns:mc="http://schemas.openxmlformats.org/markup-compatibility/2006" xmlns:o="urn:schemas-microsoft-com:office:office" xmlns:r="http://schemas.openxmlformats.org/officeDocument/2006/relationships" xmlns:m="http://schemas.openxmlformats.org/officeDocument/2006/math" xmlns:v="urn:schemas-microsoft-com:vml" xmlns:wp14="http://schemas.microsoft.com/office/word/2010/wordprocessingDrawing" xmlns:wp="http://schemas.openxmlformats.org/drawingml/2006/wordprocessingDrawing" xmlns:w10="urn:schemas-microsoft-com:office:word" xmlns:w="http://schemas.openxmlformats.org/wordprocessingml/2006/main" xmlns:w14="http://schemas.microsoft.com/office/word/2010/wordml" xmlns:w15="http://schemas.microsoft.com/office/word/2012/wordml" xmlns:wpg="http://schemas.microsoft.com/office/word/2010/wordprocessingGroup" xmlns:wpi="http://schemas.microsoft.com/office/word/2010/wordprocessingInk" xmlns:wne="http://schemas.microsoft.com/office/word/2006/wordml" xmlns:wps="http://schemas.microsoft.com/office/word/2010/wordprocessingShape" mc:Ignorable="w14 w15 wp14">
   <w:footnote w:type="separator" w:id="-1">
     <w:p>
       <w:pPr>
@@ -27008,7 +27108,7 @@
 </file>
 
 <file path=word/header1.xml><?xml version="1.0" encoding="utf-8"?>
-<w:hdr xmlns:wpc="http://schemas.microsoft.com/office/word/2010/wordprocessingCanvas" xmlns:cx="http://schemas.microsoft.com/office/drawing/2014/chartex" xmlns:cx1="http://schemas.microsoft.com/office/drawing/2015/9/8/chartex" xmlns:cx2="http://schemas.microsoft.com/office/drawing/2015/10/21/chartex" xmlns:cx3="http://schemas.microsoft.com/office/drawing/2016/5/9/chartex" xmlns:cx4="http://schemas.microsoft.com/office/drawing/2016/5/10/chartex" xmlns:cx5="http://schemas.microsoft.com/office/drawing/2016/5/11/chartex" xmlns:cx6="http://schemas.microsoft.com/office/drawing/2016/5/12/chartex" xmlns:cx7="http://schemas.microsoft.com/office/drawing/2016/5/13/chartex" xmlns:cx8="http://schemas.microsoft.com/office/drawing/2016/5/14/chartex" xmlns:mc="http://schemas.openxmlformats.org/markup-compatibility/2006" xmlns:o="urn:schemas-microsoft-com:office:office" xmlns:r="http://schemas.openxmlformats.org/officeDocument/2006/relationships" xmlns:m="http://schemas.openxmlformats.org/officeDocument/2006/math" xmlns:v="urn:schemas-microsoft-com:vml" xmlns:wp14="http://schemas.microsoft.com/office/word/2010/wordprocessingDrawing" xmlns:wp="http://schemas.openxmlformats.org/drawingml/2006/wordprocessingDrawing" xmlns:w10="urn:schemas-microsoft-com:office:word" xmlns:w="http://schemas.openxmlformats.org/wordprocessingml/2006/main" xmlns:w14="http://schemas.microsoft.com/office/word/2010/wordml" xmlns:w15="http://schemas.microsoft.com/office/word/2012/wordml" xmlns:w16se="http://schemas.microsoft.com/office/word/2015/wordml/symex" xmlns:wpg="http://schemas.microsoft.com/office/word/2010/wordprocessingGroup" xmlns:wpi="http://schemas.microsoft.com/office/word/2010/wordprocessingInk" xmlns:wne="http://schemas.microsoft.com/office/word/2006/wordml" xmlns:wps="http://schemas.microsoft.com/office/word/2010/wordprocessingShape" mc:Ignorable="w14 w15 w16se wp14">
+<w:hdr xmlns:wpc="http://schemas.microsoft.com/office/word/2010/wordprocessingCanvas" xmlns:mc="http://schemas.openxmlformats.org/markup-compatibility/2006" xmlns:o="urn:schemas-microsoft-com:office:office" xmlns:r="http://schemas.openxmlformats.org/officeDocument/2006/relationships" xmlns:m="http://schemas.openxmlformats.org/officeDocument/2006/math" xmlns:v="urn:schemas-microsoft-com:vml" xmlns:wp14="http://schemas.microsoft.com/office/word/2010/wordprocessingDrawing" xmlns:wp="http://schemas.openxmlformats.org/drawingml/2006/wordprocessingDrawing" xmlns:w10="urn:schemas-microsoft-com:office:word" xmlns:w="http://schemas.openxmlformats.org/wordprocessingml/2006/main" xmlns:w14="http://schemas.microsoft.com/office/word/2010/wordml" xmlns:w15="http://schemas.microsoft.com/office/word/2012/wordml" xmlns:wpg="http://schemas.microsoft.com/office/word/2010/wordprocessingGroup" xmlns:wpi="http://schemas.microsoft.com/office/word/2010/wordprocessingInk" xmlns:wne="http://schemas.microsoft.com/office/word/2006/wordml" xmlns:wps="http://schemas.microsoft.com/office/word/2010/wordprocessingShape" mc:Ignorable="w14 w15 wp14">
   <w:tbl>
     <w:tblPr>
       <w:tblW w:w="0" w:type="auto"/>
@@ -27043,7 +27143,7 @@
         </w:tcPr>
         <w:p>
           <w:pPr>
-            <w:pStyle w:val="Header"/>
+            <w:pStyle w:val="En-tte"/>
             <w:spacing w:after="0" w:line="240" w:lineRule="auto"/>
             <w:rPr>
               <w:rFonts w:ascii="Times New Roman" w:hAnsi="Times New Roman"/>
@@ -27064,7 +27164,7 @@
         </w:p>
         <w:p>
           <w:pPr>
-            <w:pStyle w:val="Header"/>
+            <w:pStyle w:val="En-tte"/>
             <w:spacing w:after="0" w:line="240" w:lineRule="auto"/>
             <w:rPr>
               <w:rFonts w:ascii="Times New Roman" w:hAnsi="Times New Roman"/>
@@ -27103,7 +27203,7 @@
         </w:p>
         <w:p>
           <w:pPr>
-            <w:pStyle w:val="Header"/>
+            <w:pStyle w:val="En-tte"/>
             <w:spacing w:after="0" w:line="240" w:lineRule="auto"/>
             <w:rPr>
               <w:rFonts w:ascii="Times New Roman" w:hAnsi="Times New Roman"/>
@@ -27124,7 +27224,7 @@
         </w:p>
         <w:p>
           <w:pPr>
-            <w:pStyle w:val="Header"/>
+            <w:pStyle w:val="En-tte"/>
             <w:spacing w:after="0"/>
             <w:rPr>
               <w:rFonts w:ascii="Times New Roman" w:hAnsi="Times New Roman"/>
@@ -27145,7 +27245,7 @@
         </w:p>
         <w:p>
           <w:pPr>
-            <w:pStyle w:val="Header"/>
+            <w:pStyle w:val="En-tte"/>
             <w:spacing w:after="0" w:line="240" w:lineRule="auto"/>
             <w:rPr>
               <w:rFonts w:ascii="Times New Roman" w:hAnsi="Times New Roman"/>
@@ -27199,13 +27299,13 @@
         </w:tcPr>
         <w:p>
           <w:pPr>
-            <w:pStyle w:val="Header"/>
+            <w:pStyle w:val="En-tte"/>
             <w:jc w:val="right"/>
           </w:pPr>
           <w:r>
             <w:rPr>
               <w:noProof/>
-              <w:lang w:eastAsia="ja-JP"/>
+              <w:lang w:val="fr-CH" w:eastAsia="ko-KR"/>
             </w:rPr>
             <w:drawing>
               <wp:inline distT="0" distB="0" distL="0" distR="0" wp14:anchorId="15972D9F" wp14:editId="63BDE1BC">
@@ -27258,14 +27358,14 @@
   </w:tbl>
   <w:p>
     <w:pPr>
-      <w:pStyle w:val="Header"/>
+      <w:pStyle w:val="En-tte"/>
     </w:pPr>
   </w:p>
 </w:hdr>
 </file>
 
 <file path=word/numbering.xml><?xml version="1.0" encoding="utf-8"?>
-<w:numbering xmlns:wpc="http://schemas.microsoft.com/office/word/2010/wordprocessingCanvas" xmlns:cx="http://schemas.microsoft.com/office/drawing/2014/chartex" xmlns:cx1="http://schemas.microsoft.com/office/drawing/2015/9/8/chartex" xmlns:cx2="http://schemas.microsoft.com/office/drawing/2015/10/21/chartex" xmlns:cx3="http://schemas.microsoft.com/office/drawing/2016/5/9/chartex" xmlns:cx4="http://schemas.microsoft.com/office/drawing/2016/5/10/chartex" xmlns:cx5="http://schemas.microsoft.com/office/drawing/2016/5/11/chartex" xmlns:cx6="http://schemas.microsoft.com/office/drawing/2016/5/12/chartex" xmlns:cx7="http://schemas.microsoft.com/office/drawing/2016/5/13/chartex" xmlns:cx8="http://schemas.microsoft.com/office/drawing/2016/5/14/chartex" xmlns:mc="http://schemas.openxmlformats.org/markup-compatibility/2006" xmlns:o="urn:schemas-microsoft-com:office:office" xmlns:r="http://schemas.openxmlformats.org/officeDocument/2006/relationships" xmlns:m="http://schemas.openxmlformats.org/officeDocument/2006/math" xmlns:v="urn:schemas-microsoft-com:vml" xmlns:wp14="http://schemas.microsoft.com/office/word/2010/wordprocessingDrawing" xmlns:wp="http://schemas.openxmlformats.org/drawingml/2006/wordprocessingDrawing" xmlns:w10="urn:schemas-microsoft-com:office:word" xmlns:w="http://schemas.openxmlformats.org/wordprocessingml/2006/main" xmlns:w14="http://schemas.microsoft.com/office/word/2010/wordml" xmlns:w15="http://schemas.microsoft.com/office/word/2012/wordml" xmlns:w16se="http://schemas.microsoft.com/office/word/2015/wordml/symex" xmlns:wpg="http://schemas.microsoft.com/office/word/2010/wordprocessingGroup" xmlns:wpi="http://schemas.microsoft.com/office/word/2010/wordprocessingInk" xmlns:wne="http://schemas.microsoft.com/office/word/2006/wordml" xmlns:wps="http://schemas.microsoft.com/office/word/2010/wordprocessingShape" mc:Ignorable="w14 w15 w16se wp14">
+<w:numbering xmlns:wpc="http://schemas.microsoft.com/office/word/2010/wordprocessingCanvas" xmlns:mc="http://schemas.openxmlformats.org/markup-compatibility/2006" xmlns:o="urn:schemas-microsoft-com:office:office" xmlns:r="http://schemas.openxmlformats.org/officeDocument/2006/relationships" xmlns:m="http://schemas.openxmlformats.org/officeDocument/2006/math" xmlns:v="urn:schemas-microsoft-com:vml" xmlns:wp14="http://schemas.microsoft.com/office/word/2010/wordprocessingDrawing" xmlns:wp="http://schemas.openxmlformats.org/drawingml/2006/wordprocessingDrawing" xmlns:w10="urn:schemas-microsoft-com:office:word" xmlns:w="http://schemas.openxmlformats.org/wordprocessingml/2006/main" xmlns:w14="http://schemas.microsoft.com/office/word/2010/wordml" xmlns:w15="http://schemas.microsoft.com/office/word/2012/wordml" xmlns:wpg="http://schemas.microsoft.com/office/word/2010/wordprocessingGroup" xmlns:wpi="http://schemas.microsoft.com/office/word/2010/wordprocessingInk" xmlns:wne="http://schemas.microsoft.com/office/word/2006/wordml" xmlns:wps="http://schemas.microsoft.com/office/word/2010/wordprocessingShape" mc:Ignorable="w14 w15 wp14">
   <w:abstractNum w:abstractNumId="0" w15:restartNumberingAfterBreak="0">
     <w:nsid w:val="02A22B5D"/>
     <w:multiLevelType w:val="multilevel"/>
@@ -32448,7 +32548,7 @@
 </file>
 
 <file path=word/styles.xml><?xml version="1.0" encoding="utf-8"?>
-<w:styles xmlns:mc="http://schemas.openxmlformats.org/markup-compatibility/2006" xmlns:r="http://schemas.openxmlformats.org/officeDocument/2006/relationships" xmlns:w="http://schemas.openxmlformats.org/wordprocessingml/2006/main" xmlns:w14="http://schemas.microsoft.com/office/word/2010/wordml" xmlns:w15="http://schemas.microsoft.com/office/word/2012/wordml" xmlns:w16se="http://schemas.microsoft.com/office/word/2015/wordml/symex" mc:Ignorable="w14 w15 w16se">
+<w:styles xmlns:mc="http://schemas.openxmlformats.org/markup-compatibility/2006" xmlns:r="http://schemas.openxmlformats.org/officeDocument/2006/relationships" xmlns:w="http://schemas.openxmlformats.org/wordprocessingml/2006/main" xmlns:w14="http://schemas.microsoft.com/office/word/2010/wordml" xmlns:w15="http://schemas.microsoft.com/office/word/2012/wordml" mc:Ignorable="w14 w15">
   <w:docDefaults>
     <w:rPrDefault>
       <w:rPr>
@@ -32458,7 +32558,7 @@
     </w:rPrDefault>
     <w:pPrDefault/>
   </w:docDefaults>
-  <w:latentStyles w:defLockedState="0" w:defUIPriority="99" w:defSemiHidden="0" w:defUnhideWhenUsed="0" w:defQFormat="0" w:count="374">
+  <w:latentStyles w:defLockedState="0" w:defUIPriority="99" w:defSemiHidden="0" w:defUnhideWhenUsed="0" w:defQFormat="0" w:count="371">
     <w:lsdException w:name="Normal" w:uiPriority="0" w:qFormat="1"/>
     <w:lsdException w:name="heading 1" w:uiPriority="9" w:qFormat="1"/>
     <w:lsdException w:name="heading 2" w:semiHidden="1" w:uiPriority="9" w:unhideWhenUsed="1" w:qFormat="1"/>
@@ -32564,6 +32664,7 @@
     <w:lsdException w:name="HTML Sample" w:semiHidden="1" w:unhideWhenUsed="1"/>
     <w:lsdException w:name="HTML Typewriter" w:semiHidden="1" w:unhideWhenUsed="1"/>
     <w:lsdException w:name="HTML Variable" w:semiHidden="1" w:unhideWhenUsed="1"/>
+    <w:lsdException w:name="Normal Table" w:semiHidden="1" w:unhideWhenUsed="1"/>
     <w:lsdException w:name="annotation subject" w:semiHidden="1" w:unhideWhenUsed="1"/>
     <w:lsdException w:name="No List" w:semiHidden="1" w:unhideWhenUsed="1"/>
     <w:lsdException w:name="Outline List 1" w:semiHidden="1" w:unhideWhenUsed="1"/>
@@ -32608,6 +32709,7 @@
     <w:lsdException w:name="Table Professional" w:semiHidden="1" w:unhideWhenUsed="1"/>
     <w:lsdException w:name="Table Subtle 1" w:semiHidden="1" w:unhideWhenUsed="1"/>
     <w:lsdException w:name="Table Subtle 2" w:semiHidden="1" w:unhideWhenUsed="1"/>
+    <w:lsdException w:name="Table Web 1" w:semiHidden="1" w:unhideWhenUsed="1"/>
     <w:lsdException w:name="Table Web 2" w:semiHidden="1" w:unhideWhenUsed="1"/>
     <w:lsdException w:name="Table Web 3" w:semiHidden="1" w:unhideWhenUsed="1"/>
     <w:lsdException w:name="Balloon Text" w:semiHidden="1" w:unhideWhenUsed="1"/>
@@ -32828,9 +32930,6 @@
     <w:lsdException w:name="List Table 5 Dark Accent 6" w:uiPriority="50"/>
     <w:lsdException w:name="List Table 6 Colorful Accent 6" w:uiPriority="51"/>
     <w:lsdException w:name="List Table 7 Colorful Accent 6" w:uiPriority="52"/>
-    <w:lsdException w:name="Mention" w:semiHidden="1" w:unhideWhenUsed="1"/>
-    <w:lsdException w:name="Smart Hyperlink" w:semiHidden="1" w:unhideWhenUsed="1"/>
-    <w:lsdException w:name="Hashtag" w:semiHidden="1" w:unhideWhenUsed="1"/>
   </w:latentStyles>
   <w:style w:type="paragraph" w:default="1" w:styleId="Normal">
     <w:name w:val="Normal"/>
@@ -32845,7 +32944,7 @@
       <w:lang w:val="en-US" w:eastAsia="en-US"/>
     </w:rPr>
   </w:style>
-  <w:style w:type="paragraph" w:styleId="Heading1">
+  <w:style w:type="paragraph" w:styleId="Titre1">
     <w:name w:val="heading 1"/>
     <w:basedOn w:val="Normal"/>
     <w:next w:val="Normal"/>
@@ -32864,7 +32963,7 @@
       <w:szCs w:val="32"/>
     </w:rPr>
   </w:style>
-  <w:style w:type="paragraph" w:styleId="Heading2">
+  <w:style w:type="paragraph" w:styleId="Titre2">
     <w:name w:val="heading 2"/>
     <w:basedOn w:val="Normal"/>
     <w:next w:val="Normal"/>
@@ -32885,11 +32984,11 @@
       <w:szCs w:val="28"/>
     </w:rPr>
   </w:style>
-  <w:style w:type="paragraph" w:styleId="Heading3">
+  <w:style w:type="paragraph" w:styleId="Titre3">
     <w:name w:val="heading 3"/>
     <w:basedOn w:val="Normal"/>
     <w:next w:val="Normal"/>
-    <w:link w:val="Heading3Char"/>
+    <w:link w:val="Titre3Car"/>
     <w:uiPriority w:val="9"/>
     <w:unhideWhenUsed/>
     <w:qFormat/>
@@ -32907,11 +33006,11 @@
       <w:szCs w:val="24"/>
     </w:rPr>
   </w:style>
-  <w:style w:type="paragraph" w:styleId="Heading4">
+  <w:style w:type="paragraph" w:styleId="Titre4">
     <w:name w:val="heading 4"/>
     <w:basedOn w:val="Normal"/>
     <w:next w:val="Normal"/>
-    <w:link w:val="Heading4Char"/>
+    <w:link w:val="Titre4Car"/>
     <w:uiPriority w:val="9"/>
     <w:unhideWhenUsed/>
     <w:qFormat/>
@@ -32929,14 +33028,14 @@
       <w:color w:val="2E74B5" w:themeColor="accent1" w:themeShade="BF"/>
     </w:rPr>
   </w:style>
-  <w:style w:type="paragraph" w:styleId="Heading5">
+  <w:style w:type="paragraph" w:styleId="Titre5">
     <w:name w:val="heading 5"/>
     <w:basedOn w:val="Normal"/>
     <w:pPr>
       <w:outlineLvl w:val="4"/>
     </w:pPr>
   </w:style>
-  <w:style w:type="paragraph" w:styleId="Heading6">
+  <w:style w:type="paragraph" w:styleId="Titre6">
     <w:name w:val="heading 6"/>
     <w:basedOn w:val="Normal"/>
     <w:next w:val="Normal"/>
@@ -32950,13 +33049,13 @@
       <w:bCs/>
     </w:rPr>
   </w:style>
-  <w:style w:type="character" w:default="1" w:styleId="DefaultParagraphFont">
+  <w:style w:type="character" w:default="1" w:styleId="Policepardfaut">
     <w:name w:val="Default Paragraph Font"/>
     <w:uiPriority w:val="1"/>
     <w:semiHidden/>
     <w:unhideWhenUsed/>
   </w:style>
-  <w:style w:type="table" w:default="1" w:styleId="TableNormal">
+  <w:style w:type="table" w:default="1" w:styleId="TableauNormal">
     <w:name w:val="Normal Table"/>
     <w:uiPriority w:val="99"/>
     <w:semiHidden/>
@@ -32971,16 +33070,16 @@
       </w:tblCellMar>
     </w:tblPr>
   </w:style>
-  <w:style w:type="numbering" w:default="1" w:styleId="NoList">
+  <w:style w:type="numbering" w:default="1" w:styleId="Aucuneliste">
     <w:name w:val="No List"/>
     <w:uiPriority w:val="99"/>
     <w:semiHidden/>
     <w:unhideWhenUsed/>
   </w:style>
-  <w:style w:type="character" w:customStyle="1" w:styleId="Heading3Char">
-    <w:name w:val="Heading 3 Char"/>
-    <w:basedOn w:val="DefaultParagraphFont"/>
-    <w:link w:val="Heading3"/>
+  <w:style w:type="character" w:customStyle="1" w:styleId="Titre3Car">
+    <w:name w:val="Titre 3 Car"/>
+    <w:basedOn w:val="Policepardfaut"/>
+    <w:link w:val="Titre3"/>
     <w:uiPriority w:val="9"/>
     <w:rsid w:val="00CD2E4F"/>
     <w:rPr>
@@ -32991,10 +33090,10 @@
       <w:lang w:val="en-US" w:eastAsia="en-US"/>
     </w:rPr>
   </w:style>
-  <w:style w:type="character" w:customStyle="1" w:styleId="Heading4Char">
-    <w:name w:val="Heading 4 Char"/>
-    <w:basedOn w:val="DefaultParagraphFont"/>
-    <w:link w:val="Heading4"/>
+  <w:style w:type="character" w:customStyle="1" w:styleId="Titre4Car">
+    <w:name w:val="Titre 4 Car"/>
+    <w:basedOn w:val="Policepardfaut"/>
+    <w:link w:val="Titre4"/>
     <w:uiPriority w:val="9"/>
     <w:rsid w:val="00CD2E4F"/>
     <w:rPr>
@@ -33009,7 +33108,7 @@
   </w:style>
   <w:style w:type="character" w:customStyle="1" w:styleId="Heading5Char">
     <w:name w:val="Heading 5 Char"/>
-    <w:basedOn w:val="DefaultParagraphFont"/>
+    <w:basedOn w:val="Policepardfaut"/>
     <w:rPr>
       <w:rFonts w:ascii="Times New Roman" w:eastAsia="Times New Roman" w:hAnsi="Times New Roman" w:cs="Times New Roman"/>
       <w:b/>
@@ -33020,7 +33119,7 @@
   </w:style>
   <w:style w:type="character" w:customStyle="1" w:styleId="ArticlecontentsCharChar">
     <w:name w:val="Article contents Char Char"/>
-    <w:basedOn w:val="DefaultParagraphFont"/>
+    <w:basedOn w:val="Policepardfaut"/>
     <w:rPr>
       <w:rFonts w:eastAsia="Batang"/>
       <w:lang w:eastAsia="ko-KR"/>
@@ -33028,7 +33127,7 @@
   </w:style>
   <w:style w:type="character" w:customStyle="1" w:styleId="Heading1Char">
     <w:name w:val="Heading 1 Char"/>
-    <w:basedOn w:val="DefaultParagraphFont"/>
+    <w:basedOn w:val="Policepardfaut"/>
     <w:uiPriority w:val="9"/>
     <w:rPr>
       <w:rFonts w:ascii="Cambria" w:eastAsia="Times New Roman" w:hAnsi="Cambria" w:cs="Times New Roman"/>
@@ -33040,7 +33139,7 @@
   </w:style>
   <w:style w:type="character" w:customStyle="1" w:styleId="Heading6Char">
     <w:name w:val="Heading 6 Char"/>
-    <w:basedOn w:val="DefaultParagraphFont"/>
+    <w:basedOn w:val="Policepardfaut"/>
     <w:rPr>
       <w:rFonts w:ascii="Calibri" w:eastAsia="Times New Roman" w:hAnsi="Calibri" w:cs="Times New Roman"/>
       <w:b/>
@@ -33051,7 +33150,7 @@
   </w:style>
   <w:style w:type="character" w:customStyle="1" w:styleId="Heading2Char">
     <w:name w:val="Heading 2 Char"/>
-    <w:basedOn w:val="DefaultParagraphFont"/>
+    <w:basedOn w:val="Policepardfaut"/>
     <w:uiPriority w:val="9"/>
     <w:rPr>
       <w:rFonts w:ascii="Cambria" w:eastAsia="Times New Roman" w:hAnsi="Cambria" w:cs="Times New Roman"/>
@@ -33065,7 +33164,7 @@
   </w:style>
   <w:style w:type="character" w:customStyle="1" w:styleId="InternetLink">
     <w:name w:val="Internet Link"/>
-    <w:basedOn w:val="DefaultParagraphFont"/>
+    <w:basedOn w:val="Policepardfaut"/>
     <w:rPr>
       <w:color w:val="0000FF"/>
       <w:u w:val="single"/>
@@ -33073,7 +33172,7 @@
   </w:style>
   <w:style w:type="character" w:customStyle="1" w:styleId="HeaderChar">
     <w:name w:val="Header Char"/>
-    <w:basedOn w:val="DefaultParagraphFont"/>
+    <w:basedOn w:val="Policepardfaut"/>
     <w:rPr>
       <w:sz w:val="22"/>
       <w:szCs w:val="22"/>
@@ -33082,7 +33181,7 @@
   </w:style>
   <w:style w:type="character" w:customStyle="1" w:styleId="FooterChar">
     <w:name w:val="Footer Char"/>
-    <w:basedOn w:val="DefaultParagraphFont"/>
+    <w:basedOn w:val="Policepardfaut"/>
     <w:rPr>
       <w:sz w:val="22"/>
       <w:szCs w:val="22"/>
@@ -33091,7 +33190,7 @@
   </w:style>
   <w:style w:type="character" w:customStyle="1" w:styleId="BalloonTextChar">
     <w:name w:val="Balloon Text Char"/>
-    <w:basedOn w:val="DefaultParagraphFont"/>
+    <w:basedOn w:val="Policepardfaut"/>
     <w:rPr>
       <w:rFonts w:ascii="Tahoma" w:hAnsi="Tahoma" w:cs="Tahoma"/>
       <w:sz w:val="16"/>
@@ -33101,7 +33200,7 @@
   </w:style>
   <w:style w:type="character" w:customStyle="1" w:styleId="TitleChar">
     <w:name w:val="Title Char"/>
-    <w:basedOn w:val="DefaultParagraphFont"/>
+    <w:basedOn w:val="Policepardfaut"/>
     <w:rPr>
       <w:rFonts w:ascii="Cambria" w:hAnsi="Cambria"/>
       <w:color w:val="17365D"/>
@@ -33222,9 +33321,9 @@
   <w:style w:type="character" w:customStyle="1" w:styleId="NumberingSymbols">
     <w:name w:val="Numbering Symbols"/>
   </w:style>
-  <w:style w:type="character" w:styleId="CommentReference">
+  <w:style w:type="character" w:styleId="Marquedecommentaire">
     <w:name w:val="annotation reference"/>
-    <w:basedOn w:val="DefaultParagraphFont"/>
+    <w:basedOn w:val="Policepardfaut"/>
     <w:uiPriority w:val="99"/>
     <w:rPr>
       <w:sz w:val="16"/>
@@ -33233,7 +33332,7 @@
   </w:style>
   <w:style w:type="character" w:customStyle="1" w:styleId="CommentTextChar">
     <w:name w:val="Comment Text Char"/>
-    <w:basedOn w:val="DefaultParagraphFont"/>
+    <w:basedOn w:val="Policepardfaut"/>
     <w:uiPriority w:val="99"/>
     <w:rPr>
       <w:color w:val="00000A"/>
@@ -33298,14 +33397,14 @@
       <w:spacing w:after="140" w:line="288" w:lineRule="auto"/>
     </w:pPr>
   </w:style>
-  <w:style w:type="paragraph" w:styleId="List">
+  <w:style w:type="paragraph" w:styleId="Liste">
     <w:name w:val="List"/>
     <w:basedOn w:val="TextBody"/>
     <w:rPr>
       <w:rFonts w:cs="FreeSans"/>
     </w:rPr>
   </w:style>
-  <w:style w:type="paragraph" w:styleId="Caption">
+  <w:style w:type="paragraph" w:styleId="Lgende">
     <w:name w:val="caption"/>
     <w:basedOn w:val="Normal"/>
     <w:pPr>
@@ -33344,7 +33443,7 @@
       <w:lang w:eastAsia="ko-KR"/>
     </w:rPr>
   </w:style>
-  <w:style w:type="paragraph" w:styleId="Header">
+  <w:style w:type="paragraph" w:styleId="En-tte">
     <w:name w:val="header"/>
     <w:basedOn w:val="Normal"/>
     <w:pPr>
@@ -33354,7 +33453,7 @@
       </w:tabs>
     </w:pPr>
   </w:style>
-  <w:style w:type="paragraph" w:styleId="Footer">
+  <w:style w:type="paragraph" w:styleId="Pieddepage">
     <w:name w:val="footer"/>
     <w:basedOn w:val="Normal"/>
     <w:pPr>
@@ -33364,7 +33463,7 @@
       </w:tabs>
     </w:pPr>
   </w:style>
-  <w:style w:type="paragraph" w:styleId="BalloonText">
+  <w:style w:type="paragraph" w:styleId="Textedebulles">
     <w:name w:val="Balloon Text"/>
     <w:basedOn w:val="Normal"/>
     <w:pPr>
@@ -33376,7 +33475,7 @@
       <w:szCs w:val="16"/>
     </w:rPr>
   </w:style>
-  <w:style w:type="paragraph" w:styleId="ListParagraph">
+  <w:style w:type="paragraph" w:styleId="Paragraphedeliste">
     <w:name w:val="List Paragraph"/>
     <w:basedOn w:val="Normal"/>
     <w:uiPriority w:val="34"/>
@@ -33386,7 +33485,7 @@
       <w:contextualSpacing/>
     </w:pPr>
   </w:style>
-  <w:style w:type="paragraph" w:styleId="NoSpacing">
+  <w:style w:type="paragraph" w:styleId="Sansinterligne">
     <w:name w:val="No Spacing"/>
     <w:uiPriority w:val="1"/>
     <w:qFormat/>
@@ -33400,7 +33499,7 @@
       <w:lang w:val="en-US" w:eastAsia="en-US"/>
     </w:rPr>
   </w:style>
-  <w:style w:type="paragraph" w:styleId="Title">
+  <w:style w:type="paragraph" w:styleId="Titre">
     <w:name w:val="Title"/>
     <w:basedOn w:val="Normal"/>
     <w:next w:val="Normal"/>
@@ -33437,7 +33536,7 @@
   </w:style>
   <w:style w:type="paragraph" w:customStyle="1" w:styleId="ContentsHeading">
     <w:name w:val="Contents Heading"/>
-    <w:basedOn w:val="Heading1"/>
+    <w:basedOn w:val="Titre1"/>
     <w:next w:val="Normal"/>
     <w:pPr>
       <w:keepLines/>
@@ -33469,7 +33568,7 @@
       <w:spacing w:after="100"/>
     </w:pPr>
   </w:style>
-  <w:style w:type="paragraph" w:styleId="CommentText">
+  <w:style w:type="paragraph" w:styleId="Commentaire">
     <w:name w:val="annotation text"/>
     <w:basedOn w:val="Normal"/>
     <w:uiPriority w:val="99"/>
@@ -33481,9 +33580,9 @@
       <w:szCs w:val="20"/>
     </w:rPr>
   </w:style>
-  <w:style w:type="paragraph" w:styleId="CommentSubject">
+  <w:style w:type="paragraph" w:styleId="Objetducommentaire">
     <w:name w:val="annotation subject"/>
-    <w:basedOn w:val="CommentText"/>
+    <w:basedOn w:val="Commentaire"/>
     <w:rPr>
       <w:b/>
       <w:bCs/>
@@ -33493,7 +33592,7 @@
     <w:name w:val="Table Contents"/>
     <w:basedOn w:val="Normal"/>
   </w:style>
-  <w:style w:type="paragraph" w:styleId="Revision">
+  <w:style w:type="paragraph" w:styleId="Rvision">
     <w:name w:val="Revision"/>
     <w:hidden/>
     <w:uiPriority w:val="99"/>
@@ -33506,9 +33605,9 @@
       <w:lang w:val="en-US" w:eastAsia="en-US"/>
     </w:rPr>
   </w:style>
-  <w:style w:type="character" w:styleId="Hyperlink">
+  <w:style w:type="character" w:styleId="Lienhypertexte">
     <w:name w:val="Hyperlink"/>
-    <w:basedOn w:val="DefaultParagraphFont"/>
+    <w:basedOn w:val="Policepardfaut"/>
     <w:uiPriority w:val="99"/>
     <w:unhideWhenUsed/>
     <w:rsid w:val="003844D0"/>
@@ -33517,7 +33616,7 @@
       <w:u w:val="single"/>
     </w:rPr>
   </w:style>
-  <w:style w:type="paragraph" w:styleId="TOC1">
+  <w:style w:type="paragraph" w:styleId="TM1">
     <w:name w:val="toc 1"/>
     <w:basedOn w:val="Normal"/>
     <w:next w:val="Normal"/>
@@ -33529,7 +33628,7 @@
       <w:spacing w:after="100"/>
     </w:pPr>
   </w:style>
-  <w:style w:type="paragraph" w:styleId="TOC2">
+  <w:style w:type="paragraph" w:styleId="TM2">
     <w:name w:val="toc 2"/>
     <w:basedOn w:val="Normal"/>
     <w:next w:val="Normal"/>
@@ -33542,7 +33641,7 @@
       <w:ind w:left="220"/>
     </w:pPr>
   </w:style>
-  <w:style w:type="paragraph" w:styleId="TOC3">
+  <w:style w:type="paragraph" w:styleId="TM3">
     <w:name w:val="toc 3"/>
     <w:basedOn w:val="Normal"/>
     <w:next w:val="Normal"/>
@@ -33555,7 +33654,7 @@
       <w:ind w:left="440"/>
     </w:pPr>
   </w:style>
-  <w:style w:type="paragraph" w:styleId="TOC4">
+  <w:style w:type="paragraph" w:styleId="TM4">
     <w:name w:val="toc 4"/>
     <w:basedOn w:val="Normal"/>
     <w:next w:val="Normal"/>
@@ -33568,10 +33667,10 @@
       <w:ind w:left="660"/>
     </w:pPr>
   </w:style>
-  <w:style w:type="character" w:customStyle="1" w:styleId="HTMLPreformattedChar">
-    <w:name w:val="HTML Preformatted Char"/>
-    <w:basedOn w:val="DefaultParagraphFont"/>
-    <w:link w:val="HTMLPreformatted"/>
+  <w:style w:type="character" w:customStyle="1" w:styleId="PrformatHTMLCar">
+    <w:name w:val="Préformaté HTML Car"/>
+    <w:basedOn w:val="Policepardfaut"/>
+    <w:link w:val="PrformatHTML"/>
     <w:uiPriority w:val="99"/>
     <w:semiHidden/>
     <w:rsid w:val="00AA5A2D"/>
@@ -33580,10 +33679,10 @@
       <w:lang w:val="en-US" w:eastAsia="ja-JP"/>
     </w:rPr>
   </w:style>
-  <w:style w:type="paragraph" w:styleId="HTMLPreformatted">
+  <w:style w:type="paragraph" w:styleId="PrformatHTML">
     <w:name w:val="HTML Preformatted"/>
     <w:basedOn w:val="Normal"/>
-    <w:link w:val="HTMLPreformattedChar"/>
+    <w:link w:val="PrformatHTMLCar"/>
     <w:uiPriority w:val="99"/>
     <w:semiHidden/>
     <w:unhideWhenUsed/>
@@ -33887,7 +33986,7 @@
 </file>
 
 <file path=customXml/itemProps1.xml><?xml version="1.0" encoding="utf-8"?>
-<ds:datastoreItem xmlns:ds="http://schemas.openxmlformats.org/officeDocument/2006/customXml" ds:itemID="{83B128FB-EF8E-40E6-B729-10E25808B31E}">
+<ds:datastoreItem xmlns:ds="http://schemas.openxmlformats.org/officeDocument/2006/customXml" ds:itemID="{BB7A1766-9B70-4B57-850F-35B55E9902A3}">
   <ds:schemaRefs>
     <ds:schemaRef ds:uri="http://schemas.openxmlformats.org/officeDocument/2006/bibliography"/>
   </ds:schemaRefs>

</xml_diff>